<commit_message>
bombV1 finished (add beep timer) + correction manuel
NB : Few tests have already been done ! Excel with modification + experimentation soon
</commit_message>
<xml_diff>
--- a/manuel/Manuel du démineur.docx
+++ b/manuel/Manuel du démineur.docx
@@ -1,30 +1,68 @@
 
 <file path=word/document.xml><?xml version="1.0" encoding="utf-8"?>
-<w:document xmlns:wpc="http://schemas.microsoft.com/office/word/2010/wordprocessingCanvas" xmlns:mc="http://schemas.openxmlformats.org/markup-compatibility/2006" xmlns:o="urn:schemas-microsoft-com:office:office" xmlns:r="http://schemas.openxmlformats.org/officeDocument/2006/relationships" xmlns:m="http://schemas.openxmlformats.org/officeDocument/2006/math" xmlns:v="urn:schemas-microsoft-com:vml" xmlns:wp14="http://schemas.microsoft.com/office/word/2010/wordprocessingDrawing" xmlns:wp="http://schemas.openxmlformats.org/drawingml/2006/wordprocessingDrawing" xmlns:w10="urn:schemas-microsoft-com:office:word" xmlns:w="http://schemas.openxmlformats.org/wordprocessingml/2006/main" xmlns:w14="http://schemas.microsoft.com/office/word/2010/wordml" xmlns:w15="http://schemas.microsoft.com/office/word/2012/wordml" xmlns:wpg="http://schemas.microsoft.com/office/word/2010/wordprocessingGroup" xmlns:wpi="http://schemas.microsoft.com/office/word/2010/wordprocessingInk" xmlns:wne="http://schemas.microsoft.com/office/word/2006/wordml" xmlns:wps="http://schemas.microsoft.com/office/word/2010/wordprocessingShape" mc:Ignorable="w14 w15 wp14">
+<w:document xmlns:wpc="http://schemas.microsoft.com/office/word/2010/wordprocessingCanvas" xmlns:cx="http://schemas.microsoft.com/office/drawing/2014/chartex" xmlns:cx1="http://schemas.microsoft.com/office/drawing/2015/9/8/chartex" xmlns:cx2="http://schemas.microsoft.com/office/drawing/2015/10/21/chartex" xmlns:cx3="http://schemas.microsoft.com/office/drawing/2016/5/9/chartex" xmlns:cx4="http://schemas.microsoft.com/office/drawing/2016/5/10/chartex" xmlns:cx5="http://schemas.microsoft.com/office/drawing/2016/5/11/chartex" xmlns:cx6="http://schemas.microsoft.com/office/drawing/2016/5/12/chartex" xmlns:cx7="http://schemas.microsoft.com/office/drawing/2016/5/13/chartex" xmlns:cx8="http://schemas.microsoft.com/office/drawing/2016/5/14/chartex" xmlns:mc="http://schemas.openxmlformats.org/markup-compatibility/2006" xmlns:aink="http://schemas.microsoft.com/office/drawing/2016/ink" xmlns:am3d="http://schemas.microsoft.com/office/drawing/2017/model3d" xmlns:o="urn:schemas-microsoft-com:office:office" xmlns:r="http://schemas.openxmlformats.org/officeDocument/2006/relationships" xmlns:m="http://schemas.openxmlformats.org/officeDocument/2006/math" xmlns:v="urn:schemas-microsoft-com:vml" xmlns:wp14="http://schemas.microsoft.com/office/word/2010/wordprocessingDrawing" xmlns:wp="http://schemas.openxmlformats.org/drawingml/2006/wordprocessingDrawing" xmlns:w10="urn:schemas-microsoft-com:office:word" xmlns:w="http://schemas.openxmlformats.org/wordprocessingml/2006/main" xmlns:w14="http://schemas.microsoft.com/office/word/2010/wordml" xmlns:w15="http://schemas.microsoft.com/office/word/2012/wordml" xmlns:w16cid="http://schemas.microsoft.com/office/word/2016/wordml/cid" xmlns:w16se="http://schemas.microsoft.com/office/word/2015/wordml/symex" xmlns:wpg="http://schemas.microsoft.com/office/word/2010/wordprocessingGroup" xmlns:wpi="http://schemas.microsoft.com/office/word/2010/wordprocessingInk" xmlns:wne="http://schemas.microsoft.com/office/word/2006/wordml" xmlns:wps="http://schemas.microsoft.com/office/word/2010/wordprocessingShape" mc:Ignorable="w14 w15 w16se w16cid wp14">
   <w:body>
     <w:sdt>
       <w:sdtPr>
+        <w:rPr>
+          <w:rFonts w:asciiTheme="minorHAnsi" w:eastAsiaTheme="minorHAnsi" w:hAnsiTheme="minorHAnsi" w:cstheme="minorBidi"/>
+          <w:spacing w:val="0"/>
+          <w:kern w:val="0"/>
+          <w:sz w:val="24"/>
+          <w:szCs w:val="22"/>
+          <w:u w:val="none"/>
+        </w:rPr>
         <w:id w:val="-2003045290"/>
         <w:docPartObj>
           <w:docPartGallery w:val="Cover Pages"/>
           <w:docPartUnique/>
         </w:docPartObj>
       </w:sdtPr>
+      <w:sdtEndPr/>
       <w:sdtContent>
         <w:p>
+          <w:pPr>
+            <w:pStyle w:val="Titre"/>
+            <w:rPr>
+              <w:sz w:val="72"/>
+              <w:szCs w:val="72"/>
+            </w:rPr>
+          </w:pPr>
           <w:r>
+            <w:rPr>
+              <w:noProof/>
+            </w:rPr>
             <w:drawing>
               <wp:anchor distT="0" distB="0" distL="114300" distR="114300" simplePos="0" relativeHeight="251658240" behindDoc="1" locked="0" layoutInCell="1" allowOverlap="1">
                 <wp:simplePos x="0" y="0"/>
                 <wp:positionH relativeFrom="margin">
-                  <wp:align>left</wp:align>
+                  <wp:posOffset>-240030</wp:posOffset>
                 </wp:positionH>
                 <wp:positionV relativeFrom="paragraph">
-                  <wp:posOffset>-3175</wp:posOffset>
+                  <wp:posOffset>387985</wp:posOffset>
                 </wp:positionV>
-                <wp:extent cx="749935" cy="749935"/>
+                <wp:extent cx="885600" cy="885600"/>
                 <wp:effectExtent l="0" t="0" r="0" b="0"/>
-                <wp:wrapNone/>
+                <wp:wrapTight wrapText="bothSides">
+                  <wp:wrapPolygon edited="0">
+                    <wp:start x="6043" y="0"/>
+                    <wp:lineTo x="5113" y="1395"/>
+                    <wp:lineTo x="5113" y="3254"/>
+                    <wp:lineTo x="6973" y="7902"/>
+                    <wp:lineTo x="4184" y="14875"/>
+                    <wp:lineTo x="4184" y="16270"/>
+                    <wp:lineTo x="7902" y="20453"/>
+                    <wp:lineTo x="8832" y="20918"/>
+                    <wp:lineTo x="13016" y="20918"/>
+                    <wp:lineTo x="13945" y="20453"/>
+                    <wp:lineTo x="17664" y="16270"/>
+                    <wp:lineTo x="18129" y="14410"/>
+                    <wp:lineTo x="15340" y="10227"/>
+                    <wp:lineTo x="12551" y="7902"/>
+                    <wp:lineTo x="8367" y="0"/>
+                    <wp:lineTo x="6043" y="0"/>
+                  </wp:wrapPolygon>
+                </wp:wrapTight>
                 <wp:docPr id="1" name="Image 1" descr="RÃ©sultat de recherche d'images pour &quot;bombe&quot;"/>
                 <wp:cNvGraphicFramePr>
                   <a:graphicFrameLocks xmlns:a="http://schemas.openxmlformats.org/drawingml/2006/main" noChangeAspect="1"/>
@@ -39,7 +77,7 @@
                         </pic:cNvPicPr>
                       </pic:nvPicPr>
                       <pic:blipFill>
-                        <a:blip r:embed="rId7" cstate="print">
+                        <a:blip r:embed="rId8" cstate="print">
                           <a:extLst>
                             <a:ext uri="{28A0092B-C50C-407E-A947-70E740481C1C}">
                               <a14:useLocalDpi xmlns:a14="http://schemas.microsoft.com/office/drawing/2010/main" val="0"/>
@@ -54,7 +92,7 @@
                       <pic:spPr bwMode="auto">
                         <a:xfrm flipH="1">
                           <a:off x="0" y="0"/>
-                          <a:ext cx="749935" cy="749935"/>
+                          <a:ext cx="885600" cy="885600"/>
                         </a:xfrm>
                         <a:prstGeom prst="rect">
                           <a:avLst/>
@@ -85,14 +123,32 @@
               <wp:anchor distT="0" distB="0" distL="114300" distR="114300" simplePos="0" relativeHeight="251659264" behindDoc="1" locked="0" layoutInCell="1" allowOverlap="1">
                 <wp:simplePos x="0" y="0"/>
                 <wp:positionH relativeFrom="margin">
-                  <wp:align>right</wp:align>
+                  <wp:posOffset>5007610</wp:posOffset>
                 </wp:positionH>
                 <wp:positionV relativeFrom="paragraph">
-                  <wp:posOffset>6422</wp:posOffset>
+                  <wp:posOffset>403860</wp:posOffset>
                 </wp:positionV>
-                <wp:extent cx="749935" cy="749935"/>
+                <wp:extent cx="884555" cy="884555"/>
                 <wp:effectExtent l="0" t="0" r="0" b="0"/>
-                <wp:wrapNone/>
+                <wp:wrapTight wrapText="bothSides">
+                  <wp:wrapPolygon edited="0">
+                    <wp:start x="13025" y="0"/>
+                    <wp:lineTo x="8838" y="7908"/>
+                    <wp:lineTo x="6047" y="10234"/>
+                    <wp:lineTo x="3721" y="13490"/>
+                    <wp:lineTo x="3721" y="16281"/>
+                    <wp:lineTo x="7443" y="20468"/>
+                    <wp:lineTo x="8373" y="20933"/>
+                    <wp:lineTo x="12560" y="20933"/>
+                    <wp:lineTo x="13490" y="20468"/>
+                    <wp:lineTo x="17212" y="16281"/>
+                    <wp:lineTo x="17212" y="15351"/>
+                    <wp:lineTo x="15351" y="9769"/>
+                    <wp:lineTo x="16281" y="1396"/>
+                    <wp:lineTo x="15351" y="0"/>
+                    <wp:lineTo x="13025" y="0"/>
+                  </wp:wrapPolygon>
+                </wp:wrapTight>
                 <wp:docPr id="3" name="Image 3"/>
                 <wp:cNvGraphicFramePr>
                   <a:graphicFrameLocks xmlns:a="http://schemas.openxmlformats.org/drawingml/2006/main" noChangeAspect="1"/>
@@ -107,7 +163,7 @@
                         </pic:cNvPicPr>
                       </pic:nvPicPr>
                       <pic:blipFill>
-                        <a:blip r:embed="rId8">
+                        <a:blip r:embed="rId9">
                           <a:extLst>
                             <a:ext uri="{28A0092B-C50C-407E-A947-70E740481C1C}">
                               <a14:useLocalDpi xmlns:a14="http://schemas.microsoft.com/office/drawing/2010/main" val="0"/>
@@ -122,7 +178,7 @@
                       <pic:spPr bwMode="auto">
                         <a:xfrm>
                           <a:off x="0" y="0"/>
-                          <a:ext cx="749935" cy="749935"/>
+                          <a:ext cx="884555" cy="884555"/>
                         </a:xfrm>
                         <a:prstGeom prst="rect">
                           <a:avLst/>
@@ -132,57 +188,67 @@
                     </pic:pic>
                   </a:graphicData>
                 </a:graphic>
+                <wp14:sizeRelH relativeFrom="margin">
+                  <wp14:pctWidth>0</wp14:pctWidth>
+                </wp14:sizeRelH>
+                <wp14:sizeRelV relativeFrom="margin">
+                  <wp14:pctHeight>0</wp14:pctHeight>
+                </wp14:sizeRelV>
               </wp:anchor>
             </w:drawing>
           </w:r>
+          <w:r>
+            <w:rPr>
+              <w:sz w:val="72"/>
+              <w:szCs w:val="72"/>
+            </w:rPr>
+            <w:t>Manuel du démineur :</w:t>
+          </w:r>
         </w:p>
+        <w:p/>
         <w:p/>
       </w:sdtContent>
     </w:sdt>
     <w:p>
       <w:pPr>
-        <w:pStyle w:val="Titre"/>
-      </w:pPr>
-      <w:r>
-        <w:t>Manuel du démineur :</w:t>
-      </w:r>
-    </w:p>
-    <w:p/>
-    <w:p>
-      <w:pPr>
         <w:pStyle w:val="textegarde"/>
       </w:pPr>
       <w:r>
-        <w:t xml:space="preserve">Vous détenez le manuel qui détient les étapes pour </w:t>
-      </w:r>
-      <w:proofErr w:type="spellStart"/>
-      <w:r>
-        <w:t>défuser</w:t>
-      </w:r>
-      <w:proofErr w:type="spellEnd"/>
-      <w:r>
-        <w:t xml:space="preserve"> une bombe.</w:t>
+        <w:rPr>
+          <w:b/>
+        </w:rPr>
+        <w:t>Vous êtes le démineur.</w:t>
+      </w:r>
+      <w:r>
+        <w:t xml:space="preserve"> Vous détenez le manuel qui va vous permettre de déminer la bombe !</w:t>
       </w:r>
     </w:p>
     <w:p>
       <w:pPr>
         <w:pStyle w:val="textegarde"/>
       </w:pPr>
-      <w:r>
-        <w:t>Votre partenaire est devant cette bombe, et va vous décrire ce qu'il voit.</w:t>
-      </w:r>
     </w:p>
     <w:p>
       <w:pPr>
         <w:pStyle w:val="textegarde"/>
       </w:pPr>
-      <w:proofErr w:type="spellStart"/>
-      <w:r>
-        <w:t>Défusez</w:t>
-      </w:r>
-      <w:proofErr w:type="spellEnd"/>
-      <w:r>
-        <w:t xml:space="preserve"> cette bombe en désactivant chacune de ces énigmes !</w:t>
+      <w:r>
+        <w:rPr>
+          <w:b/>
+        </w:rPr>
+        <w:t xml:space="preserve">MAIS ATTENTION : VOUS NE DEVEZ EN AUCUN CAS VOIR LA BOMBE ! </w:t>
+      </w:r>
+      <w:r>
+        <w:rPr>
+          <w:b/>
+        </w:rPr>
+        <w:br/>
+      </w:r>
+      <w:r>
+        <w:rPr>
+          <w:color w:val="FF0000"/>
+        </w:rPr>
+        <w:t>Votre co-équipier doit vous décrire ce qu’il voit !</w:t>
       </w:r>
     </w:p>
     <w:p>
@@ -190,15 +256,28 @@
         <w:pStyle w:val="textegarde"/>
       </w:pPr>
       <w:r>
-        <w:t xml:space="preserve">La bombe explosera si le compte à rebours atteint 00:00. (Ou si le </w:t>
-      </w:r>
-      <w:proofErr w:type="spellStart"/>
-      <w:r>
-        <w:t>désamorceur</w:t>
-      </w:r>
-      <w:proofErr w:type="spellEnd"/>
-      <w:r>
-        <w:t xml:space="preserve"> fait 3 fautes)</w:t>
+        <w:t>Désactivez</w:t>
+      </w:r>
+      <w:r>
+        <w:t xml:space="preserve"> cette bombe en </w:t>
+      </w:r>
+      <w:r>
+        <w:t>résolvant</w:t>
+      </w:r>
+      <w:r>
+        <w:t xml:space="preserve"> chacun de </w:t>
+      </w:r>
+      <w:r>
+        <w:t>ses</w:t>
+      </w:r>
+      <w:r>
+        <w:t xml:space="preserve"> </w:t>
+      </w:r>
+      <w:r>
+        <w:t>modules</w:t>
+      </w:r>
+      <w:r>
+        <w:t xml:space="preserve"> !</w:t>
       </w:r>
     </w:p>
     <w:p>
@@ -211,29 +290,155 @@
         <w:pStyle w:val="textegarde"/>
       </w:pPr>
       <w:r>
-        <w:t>Les modules - énigmes - peuvent être désactivés dans n'importe quel ordre.</w:t>
+        <w:t>La bombe explosera si</w:t>
+      </w:r>
+      <w:r>
+        <w:t> :</w:t>
       </w:r>
     </w:p>
     <w:p>
       <w:pPr>
         <w:pStyle w:val="textegarde"/>
-      </w:pPr>
-      <w:r>
-        <w:t>Vous trouverez les instructions pour désactiver ces modules dans la suite de ce manuel.</w:t>
+        <w:numPr>
+          <w:ilvl w:val="0"/>
+          <w:numId w:val="2"/>
+        </w:numPr>
+      </w:pPr>
+      <w:r>
+        <w:t>L</w:t>
+      </w:r>
+      <w:r>
+        <w:t xml:space="preserve">e compte à rebours atteint </w:t>
+      </w:r>
+      <w:proofErr w:type="gramStart"/>
+      <w:r>
+        <w:t>00:</w:t>
+      </w:r>
+      <w:proofErr w:type="gramEnd"/>
+      <w:r>
+        <w:t>00</w:t>
+      </w:r>
+      <w:r>
+        <w:t>.</w:t>
       </w:r>
     </w:p>
     <w:p>
       <w:pPr>
         <w:pStyle w:val="textegarde"/>
-        <w:rPr>
-          <w:u w:val="single"/>
-        </w:rPr>
-      </w:pPr>
-      <w:r>
-        <w:rPr>
-          <w:u w:val="single"/>
-        </w:rPr>
-        <w:t>Le numéro de série de la bombe est toujours indiqué sur l’écran LCD</w:t>
+        <w:numPr>
+          <w:ilvl w:val="0"/>
+          <w:numId w:val="2"/>
+        </w:numPr>
+      </w:pPr>
+      <w:r>
+        <w:t>Vous faites 3 fautes.</w:t>
+      </w:r>
+    </w:p>
+    <w:p>
+      <w:pPr>
+        <w:pStyle w:val="textegarde"/>
+      </w:pPr>
+    </w:p>
+    <w:p>
+      <w:pPr>
+        <w:pStyle w:val="textegarde"/>
+      </w:pPr>
+      <w:r>
+        <w:t>Les modules peuvent être désactivés dans n'importe quel ordre.</w:t>
+      </w:r>
+      <w:r>
+        <w:br/>
+        <w:t>Plusieurs témoins vont vous aidez à résoudre les modules ; n’hésitez pas à les chercher même s’ils ne sont pas à côté du module en question.</w:t>
+      </w:r>
+    </w:p>
+    <w:p>
+      <w:pPr>
+        <w:pStyle w:val="textegarde"/>
+      </w:pPr>
+      <w:r>
+        <w:t xml:space="preserve">Un écran LCD est aussi présent : il contient plusieurs informations. Pour comprendre son fonctionnement, </w:t>
+      </w:r>
+      <w:r>
+        <w:t>veuillez-vous</w:t>
+      </w:r>
+      <w:r>
+        <w:t xml:space="preserve"> </w:t>
+      </w:r>
+      <w:r>
+        <w:t>reporter</w:t>
+      </w:r>
+      <w:r>
+        <w:t xml:space="preserve"> à l’annexe </w:t>
+      </w:r>
+      <w:r>
+        <w:rPr>
+          <w:b/>
+        </w:rPr>
+        <w:t>Ecran LCD</w:t>
+      </w:r>
+      <w:r>
+        <w:t>.</w:t>
+      </w:r>
+    </w:p>
+    <w:p>
+      <w:pPr>
+        <w:pStyle w:val="textegarde"/>
+      </w:pPr>
+    </w:p>
+    <w:p>
+      <w:pPr>
+        <w:pStyle w:val="textegarde"/>
+        <w:rPr>
+          <w:sz w:val="48"/>
+          <w:szCs w:val="48"/>
+        </w:rPr>
+      </w:pPr>
+      <w:r>
+        <w:rPr>
+          <w:sz w:val="48"/>
+          <w:szCs w:val="48"/>
+        </w:rPr>
+        <w:t xml:space="preserve">A vous de </w:t>
+      </w:r>
+      <w:r>
+        <w:rPr>
+          <w:sz w:val="48"/>
+          <w:szCs w:val="48"/>
+        </w:rPr>
+        <w:t>jouer</w:t>
+      </w:r>
+      <w:r>
+        <w:rPr>
+          <w:sz w:val="48"/>
+          <w:szCs w:val="48"/>
+        </w:rPr>
+        <w:t> !</w:t>
+      </w:r>
+    </w:p>
+    <w:p>
+      <w:pPr>
+        <w:pStyle w:val="textegarde"/>
+        <w:rPr>
+          <w:szCs w:val="28"/>
+        </w:rPr>
+      </w:pPr>
+      <w:r>
+        <w:rPr>
+          <w:szCs w:val="28"/>
+        </w:rPr>
+        <w:t>(</w:t>
+      </w:r>
+      <w:r>
+        <w:rPr>
+          <w:szCs w:val="28"/>
+        </w:rPr>
+        <w:t>Appuyez</w:t>
+      </w:r>
+      <w:r>
+        <w:rPr>
+          <w:szCs w:val="28"/>
+        </w:rPr>
+        <w:t xml:space="preserve"> sur le bouton « Start » pour lancer une nouvelle bombe).</w:t>
       </w:r>
     </w:p>
     <w:p>
@@ -255,45 +460,15 @@
       <w:pPr>
         <w:pStyle w:val="auteurs"/>
       </w:pPr>
-    </w:p>
-    <w:p>
-      <w:pPr>
-        <w:pStyle w:val="auteurs"/>
-      </w:pPr>
-    </w:p>
-    <w:p>
-      <w:pPr>
-        <w:pStyle w:val="auteurs"/>
-      </w:pPr>
-    </w:p>
-    <w:p>
-      <w:pPr>
-        <w:pStyle w:val="auteurs"/>
-      </w:pPr>
-    </w:p>
-    <w:p>
-      <w:pPr>
-        <w:pStyle w:val="auteurs"/>
-      </w:pPr>
-    </w:p>
-    <w:p>
-      <w:pPr>
-        <w:pStyle w:val="auteurs"/>
-      </w:pPr>
-      <w:r>
-        <w:t>Victor REBECQ Thomas NAHMIAZ</w:t>
-      </w:r>
-    </w:p>
-    <w:p>
-      <w:pPr>
-        <w:pStyle w:val="auteurs"/>
-      </w:pPr>
-      <w:r>
-        <w:t>TIPE 2017-2018 PTSI 1</w:t>
-      </w:r>
     </w:p>
     <w:sdt>
       <w:sdtPr>
+        <w:rPr>
+          <w:rFonts w:asciiTheme="minorHAnsi" w:eastAsiaTheme="minorHAnsi" w:hAnsiTheme="minorHAnsi" w:cstheme="minorBidi"/>
+          <w:sz w:val="24"/>
+          <w:szCs w:val="22"/>
+          <w:lang w:eastAsia="en-US"/>
+        </w:rPr>
         <w:id w:val="-1959251144"/>
         <w:docPartObj>
           <w:docPartGallery w:val="Table of Contents"/>
@@ -302,12 +477,8 @@
       </w:sdtPr>
       <w:sdtEndPr>
         <w:rPr>
-          <w:rFonts w:asciiTheme="minorHAnsi" w:eastAsiaTheme="minorHAnsi" w:hAnsiTheme="minorHAnsi" w:cstheme="minorBidi"/>
           <w:b/>
           <w:bCs/>
-          <w:sz w:val="24"/>
-          <w:szCs w:val="22"/>
-          <w:lang w:eastAsia="en-US"/>
         </w:rPr>
       </w:sdtEndPr>
       <w:sdtContent>
@@ -560,25 +731,145 @@
     <w:p>
       <w:pPr>
         <w:pStyle w:val="Titre1"/>
+        <w:ind w:firstLine="708"/>
+        <w:rPr>
+          <w:b/>
+        </w:rPr>
       </w:pPr>
       <w:bookmarkStart w:id="0" w:name="_Toc513452438"/>
       <w:r>
+        <w:rPr>
+          <w:b/>
+          <w:noProof/>
+        </w:rPr>
         <w:lastRenderedPageBreak/>
+        <w:drawing>
+          <wp:anchor distT="0" distB="0" distL="114300" distR="114300" simplePos="0" relativeHeight="251662336" behindDoc="1" locked="0" layoutInCell="1" allowOverlap="1">
+            <wp:simplePos x="0" y="0"/>
+            <wp:positionH relativeFrom="margin">
+              <wp:posOffset>3280319</wp:posOffset>
+            </wp:positionH>
+            <wp:positionV relativeFrom="paragraph">
+              <wp:posOffset>429</wp:posOffset>
+            </wp:positionV>
+            <wp:extent cx="3142618" cy="1742786"/>
+            <wp:effectExtent l="0" t="0" r="635" b="0"/>
+            <wp:wrapThrough wrapText="bothSides">
+              <wp:wrapPolygon edited="0">
+                <wp:start x="0" y="0"/>
+                <wp:lineTo x="0" y="21254"/>
+                <wp:lineTo x="21473" y="21254"/>
+                <wp:lineTo x="21473" y="0"/>
+                <wp:lineTo x="0" y="0"/>
+              </wp:wrapPolygon>
+            </wp:wrapThrough>
+            <wp:docPr id="9" name="Image 9"/>
+            <wp:cNvGraphicFramePr>
+              <a:graphicFrameLocks xmlns:a="http://schemas.openxmlformats.org/drawingml/2006/main" noChangeAspect="1"/>
+            </wp:cNvGraphicFramePr>
+            <a:graphic xmlns:a="http://schemas.openxmlformats.org/drawingml/2006/main">
+              <a:graphicData uri="http://schemas.openxmlformats.org/drawingml/2006/picture">
+                <pic:pic xmlns:pic="http://schemas.openxmlformats.org/drawingml/2006/picture">
+                  <pic:nvPicPr>
+                    <pic:cNvPr id="0" name="Picture 19"/>
+                    <pic:cNvPicPr>
+                      <a:picLocks noChangeAspect="1" noChangeArrowheads="1"/>
+                    </pic:cNvPicPr>
+                  </pic:nvPicPr>
+                  <pic:blipFill>
+                    <a:blip r:embed="rId10" cstate="print">
+                      <a:extLst>
+                        <a:ext uri="{28A0092B-C50C-407E-A947-70E740481C1C}">
+                          <a14:useLocalDpi xmlns:a14="http://schemas.microsoft.com/office/drawing/2010/main" val="0"/>
+                        </a:ext>
+                      </a:extLst>
+                    </a:blip>
+                    <a:srcRect/>
+                    <a:stretch>
+                      <a:fillRect/>
+                    </a:stretch>
+                  </pic:blipFill>
+                  <pic:spPr bwMode="auto">
+                    <a:xfrm>
+                      <a:off x="0" y="0"/>
+                      <a:ext cx="3170577" cy="1758291"/>
+                    </a:xfrm>
+                    <a:prstGeom prst="rect">
+                      <a:avLst/>
+                    </a:prstGeom>
+                    <a:noFill/>
+                    <a:ln>
+                      <a:noFill/>
+                    </a:ln>
+                  </pic:spPr>
+                </pic:pic>
+              </a:graphicData>
+            </a:graphic>
+            <wp14:sizeRelH relativeFrom="margin">
+              <wp14:pctWidth>0</wp14:pctWidth>
+            </wp14:sizeRelH>
+            <wp14:sizeRelV relativeFrom="margin">
+              <wp14:pctHeight>0</wp14:pctHeight>
+            </wp14:sizeRelV>
+          </wp:anchor>
+        </w:drawing>
+      </w:r>
+      <w:r>
+        <w:rPr>
+          <w:b/>
+        </w:rPr>
         <w:t>Module Morse :</w:t>
       </w:r>
       <w:bookmarkEnd w:id="0"/>
       <w:r>
+        <w:rPr>
+          <w:b/>
+        </w:rPr>
         <w:t xml:space="preserve"> </w:t>
       </w:r>
     </w:p>
     <w:p>
       <w:r>
-        <w:t>Pour désactiver ce module, votre partenaire va vous communiquez des signaux en morse.</w:t>
-      </w:r>
-    </w:p>
-    <w:p>
-      <w:r>
-        <w:t>A vous de reconnaitre les lettres, puis un mot fourni dans le tableau ci-dessous</w:t>
+        <w:t xml:space="preserve">Votre co-équipier voit </w:t>
+      </w:r>
+      <w:r>
+        <w:t>une LED bleue clignoter.</w:t>
+      </w:r>
+      <w:r>
+        <w:t xml:space="preserve"> </w:t>
+      </w:r>
+      <w:r>
+        <w:t>Ce sont des signaux morse ! Il doit vous les communiquer.</w:t>
+      </w:r>
+      <w:r>
+        <w:t xml:space="preserve"> </w:t>
+      </w:r>
+      <w:r>
+        <w:t>Le signal forme un mot, qui se répète continuellement.</w:t>
+      </w:r>
+    </w:p>
+    <w:p>
+      <w:r>
+        <w:t>Votre travail est de reconnaitre les lettres qui forment un mot.</w:t>
+      </w:r>
+      <w:r>
+        <w:br/>
+        <w:t>Le mot ne peut-être uniquement un mot fourni dan</w:t>
+      </w:r>
+      <w:r>
+        <w:t xml:space="preserve">s </w:t>
+      </w:r>
+      <w:r>
+        <w:t xml:space="preserve">la </w:t>
+      </w:r>
+      <w:r>
+        <w:rPr>
+          <w:b/>
+        </w:rPr>
+        <w:t>grille de mots</w:t>
+      </w:r>
+      <w:r>
+        <w:t xml:space="preserve"> ci-dessous.</w:t>
       </w:r>
     </w:p>
     <w:p>
@@ -589,13 +880,46 @@
         <w:t xml:space="preserve">votre partenaire devra appuyer </w:t>
       </w:r>
       <w:r>
-        <w:t xml:space="preserve">autant de fois sur le bouton que le numéro indiqué. </w:t>
-      </w:r>
-      <w:r>
-        <w:t>Il n’aura</w:t>
-      </w:r>
-      <w:r>
-        <w:t xml:space="preserve"> qu’un temps limité pour indiquer le numéro après le premier appui sur le bouton, la validation du module ne se fera que 4 secondes après le dernier appui sur le bouton.</w:t>
+        <w:t xml:space="preserve">autant de fois sur le bouton </w:t>
+      </w:r>
+      <w:r>
+        <w:t>« </w:t>
+      </w:r>
+      <w:r>
+        <w:t>Count</w:t>
+      </w:r>
+      <w:r>
+        <w:t xml:space="preserve"> » </w:t>
+      </w:r>
+      <w:r>
+        <w:t xml:space="preserve">que le numéro </w:t>
+      </w:r>
+      <w:r>
+        <w:t>correspondant au mot identifié.</w:t>
+      </w:r>
+      <w:r>
+        <w:br/>
+        <w:t xml:space="preserve">Vous pouvez connaitre à tout moment où en est votre compteur grâce à la seconde ligne de l’écran LCD (ex : « Morse </w:t>
+      </w:r>
+      <w:proofErr w:type="spellStart"/>
+      <w:r>
+        <w:t>is</w:t>
+      </w:r>
+      <w:proofErr w:type="spellEnd"/>
+      <w:r>
+        <w:t xml:space="preserve"> on : 4 » signifie que vous avez pour l’instant choisi le mot 4).</w:t>
+      </w:r>
+      <w:r>
+        <w:br/>
+        <w:t>Pour validez votre réponse, appuyez sur le bouton « </w:t>
+      </w:r>
+      <w:proofErr w:type="spellStart"/>
+      <w:r>
+        <w:t>Submit</w:t>
+      </w:r>
+      <w:proofErr w:type="spellEnd"/>
+      <w:r>
+        <w:t> ».</w:t>
       </w:r>
     </w:p>
     <w:p>
@@ -609,7 +933,8 @@
     <w:p>
       <w:pPr>
         <w:sectPr>
-          <w:footerReference w:type="default" r:id="rId9"/>
+          <w:footerReference w:type="default" r:id="rId11"/>
+          <w:footerReference w:type="first" r:id="rId12"/>
           <w:pgSz w:w="11906" w:h="16838"/>
           <w:pgMar w:top="1417" w:right="1417" w:bottom="1417" w:left="1417" w:header="708" w:footer="708" w:gutter="0"/>
           <w:pgNumType w:start="0"/>
@@ -1309,7 +1634,6 @@
     </w:p>
     <w:p>
       <w:pPr>
-        <w:jc w:val="center"/>
         <w:sectPr>
           <w:type w:val="continuous"/>
           <w:pgSz w:w="11906" w:h="16838"/>
@@ -1340,23 +1664,36 @@
         <w:jc w:val="center"/>
         <w:rPr>
           <w:sz w:val="28"/>
+          <w:lang w:val="es-ES_tradnl"/>
         </w:rPr>
       </w:pPr>
       <w:r>
         <w:rPr>
           <w:sz w:val="28"/>
-        </w:rPr>
-        <w:t xml:space="preserve">Toto : </w:t>
+          <w:lang w:val="es-ES_tradnl"/>
+        </w:rPr>
+        <w:t>MORSE</w:t>
       </w:r>
       <w:r>
         <w:rPr>
           <w:sz w:val="28"/>
+          <w:lang w:val="es-ES_tradnl"/>
+        </w:rPr>
+        <w:t xml:space="preserve">: </w:t>
+      </w:r>
+      <w:proofErr w:type="spellStart"/>
+      <w:r>
+        <w:rPr>
+          <w:sz w:val="28"/>
+          <w:lang w:val="es-ES_tradnl"/>
         </w:rPr>
         <w:t>numéro</w:t>
       </w:r>
+      <w:proofErr w:type="spellEnd"/>
       <w:r>
         <w:rPr>
           <w:sz w:val="28"/>
+          <w:lang w:val="es-ES_tradnl"/>
         </w:rPr>
         <w:t xml:space="preserve"> 1</w:t>
       </w:r>
@@ -1366,23 +1703,36 @@
         <w:jc w:val="center"/>
         <w:rPr>
           <w:sz w:val="28"/>
+          <w:lang w:val="es-ES_tradnl"/>
         </w:rPr>
       </w:pPr>
       <w:r>
         <w:rPr>
           <w:sz w:val="28"/>
-        </w:rPr>
-        <w:t xml:space="preserve">Chimie : </w:t>
+          <w:lang w:val="es-ES_tradnl"/>
+        </w:rPr>
+        <w:t>RATEAU</w:t>
       </w:r>
       <w:r>
         <w:rPr>
           <w:sz w:val="28"/>
+          <w:lang w:val="es-ES_tradnl"/>
+        </w:rPr>
+        <w:t xml:space="preserve">: </w:t>
+      </w:r>
+      <w:proofErr w:type="spellStart"/>
+      <w:r>
+        <w:rPr>
+          <w:sz w:val="28"/>
+          <w:lang w:val="es-ES_tradnl"/>
         </w:rPr>
         <w:t>numéro</w:t>
       </w:r>
+      <w:proofErr w:type="spellEnd"/>
       <w:r>
         <w:rPr>
           <w:sz w:val="28"/>
+          <w:lang w:val="es-ES_tradnl"/>
         </w:rPr>
         <w:t xml:space="preserve"> 2</w:t>
       </w:r>
@@ -1392,23 +1742,36 @@
         <w:jc w:val="center"/>
         <w:rPr>
           <w:sz w:val="28"/>
+          <w:lang w:val="es-ES_tradnl"/>
         </w:rPr>
       </w:pPr>
       <w:r>
         <w:rPr>
           <w:sz w:val="28"/>
-        </w:rPr>
-        <w:t xml:space="preserve">Tintin : </w:t>
+          <w:lang w:val="es-ES_tradnl"/>
+        </w:rPr>
+        <w:t>THERMO</w:t>
       </w:r>
       <w:r>
         <w:rPr>
           <w:sz w:val="28"/>
+          <w:lang w:val="es-ES_tradnl"/>
+        </w:rPr>
+        <w:t xml:space="preserve">: </w:t>
+      </w:r>
+      <w:proofErr w:type="spellStart"/>
+      <w:r>
+        <w:rPr>
+          <w:sz w:val="28"/>
+          <w:lang w:val="es-ES_tradnl"/>
         </w:rPr>
         <w:t>numéro</w:t>
       </w:r>
+      <w:proofErr w:type="spellEnd"/>
       <w:r>
         <w:rPr>
           <w:sz w:val="28"/>
+          <w:lang w:val="es-ES_tradnl"/>
         </w:rPr>
         <w:t xml:space="preserve"> 3</w:t>
       </w:r>
@@ -1418,23 +1781,36 @@
         <w:jc w:val="center"/>
         <w:rPr>
           <w:sz w:val="28"/>
+          <w:lang w:val="es-ES_tradnl"/>
         </w:rPr>
       </w:pPr>
       <w:r>
         <w:rPr>
           <w:sz w:val="28"/>
-        </w:rPr>
-        <w:t xml:space="preserve">Eponge : </w:t>
+          <w:lang w:val="es-ES_tradnl"/>
+        </w:rPr>
+        <w:t>TIMEO</w:t>
       </w:r>
       <w:r>
         <w:rPr>
           <w:sz w:val="28"/>
+          <w:lang w:val="es-ES_tradnl"/>
+        </w:rPr>
+        <w:t xml:space="preserve">: </w:t>
+      </w:r>
+      <w:proofErr w:type="spellStart"/>
+      <w:r>
+        <w:rPr>
+          <w:sz w:val="28"/>
+          <w:lang w:val="es-ES_tradnl"/>
         </w:rPr>
         <w:t>numéro</w:t>
       </w:r>
+      <w:proofErr w:type="spellEnd"/>
       <w:r>
         <w:rPr>
           <w:sz w:val="28"/>
+          <w:lang w:val="es-ES_tradnl"/>
         </w:rPr>
         <w:t xml:space="preserve"> 4</w:t>
       </w:r>
@@ -1444,23 +1820,36 @@
         <w:jc w:val="center"/>
         <w:rPr>
           <w:sz w:val="28"/>
+          <w:lang w:val="es-ES_tradnl"/>
         </w:rPr>
       </w:pPr>
       <w:r>
         <w:rPr>
           <w:sz w:val="28"/>
-        </w:rPr>
-        <w:t xml:space="preserve">Marty : </w:t>
+          <w:lang w:val="es-ES_tradnl"/>
+        </w:rPr>
+        <w:t>MARTY</w:t>
       </w:r>
       <w:r>
         <w:rPr>
           <w:sz w:val="28"/>
+          <w:lang w:val="es-ES_tradnl"/>
+        </w:rPr>
+        <w:t xml:space="preserve">: </w:t>
+      </w:r>
+      <w:proofErr w:type="spellStart"/>
+      <w:r>
+        <w:rPr>
+          <w:sz w:val="28"/>
+          <w:lang w:val="es-ES_tradnl"/>
         </w:rPr>
         <w:t>numéro</w:t>
       </w:r>
+      <w:proofErr w:type="spellEnd"/>
       <w:r>
         <w:rPr>
           <w:sz w:val="28"/>
+          <w:lang w:val="es-ES_tradnl"/>
         </w:rPr>
         <w:t xml:space="preserve"> 5</w:t>
       </w:r>
@@ -1470,23 +1859,36 @@
         <w:jc w:val="center"/>
         <w:rPr>
           <w:sz w:val="28"/>
+          <w:lang w:val="es-ES_tradnl"/>
         </w:rPr>
       </w:pPr>
       <w:r>
         <w:rPr>
           <w:sz w:val="28"/>
-        </w:rPr>
-        <w:t xml:space="preserve">Maths : </w:t>
+          <w:lang w:val="es-ES_tradnl"/>
+        </w:rPr>
+        <w:t>MCLFY</w:t>
       </w:r>
       <w:r>
         <w:rPr>
           <w:sz w:val="28"/>
+          <w:lang w:val="es-ES_tradnl"/>
+        </w:rPr>
+        <w:t xml:space="preserve">: </w:t>
+      </w:r>
+      <w:proofErr w:type="spellStart"/>
+      <w:r>
+        <w:rPr>
+          <w:sz w:val="28"/>
+          <w:lang w:val="es-ES_tradnl"/>
         </w:rPr>
         <w:t>numéro</w:t>
       </w:r>
+      <w:proofErr w:type="spellEnd"/>
       <w:r>
         <w:rPr>
           <w:sz w:val="28"/>
+          <w:lang w:val="es-ES_tradnl"/>
         </w:rPr>
         <w:t xml:space="preserve"> 6</w:t>
       </w:r>
@@ -1496,23 +1898,36 @@
         <w:jc w:val="center"/>
         <w:rPr>
           <w:sz w:val="28"/>
+          <w:lang w:val="es-ES_tradnl"/>
         </w:rPr>
       </w:pPr>
       <w:r>
         <w:rPr>
           <w:sz w:val="28"/>
-        </w:rPr>
-        <w:t xml:space="preserve">Plage : </w:t>
+          <w:lang w:val="es-ES_tradnl"/>
+        </w:rPr>
+        <w:t>TORDRE</w:t>
       </w:r>
       <w:r>
         <w:rPr>
           <w:sz w:val="28"/>
+          <w:lang w:val="es-ES_tradnl"/>
+        </w:rPr>
+        <w:t xml:space="preserve">: </w:t>
+      </w:r>
+      <w:proofErr w:type="spellStart"/>
+      <w:r>
+        <w:rPr>
+          <w:sz w:val="28"/>
+          <w:lang w:val="es-ES_tradnl"/>
         </w:rPr>
         <w:t>numéro</w:t>
       </w:r>
+      <w:proofErr w:type="spellEnd"/>
       <w:r>
         <w:rPr>
           <w:sz w:val="28"/>
+          <w:lang w:val="es-ES_tradnl"/>
         </w:rPr>
         <w:t xml:space="preserve"> 7</w:t>
       </w:r>
@@ -1522,23 +1937,36 @@
         <w:jc w:val="center"/>
         <w:rPr>
           <w:sz w:val="28"/>
+          <w:lang w:val="es-ES_tradnl"/>
         </w:rPr>
       </w:pPr>
       <w:r>
         <w:rPr>
           <w:sz w:val="28"/>
-        </w:rPr>
-        <w:t xml:space="preserve">Neymar : </w:t>
+          <w:lang w:val="es-ES_tradnl"/>
+        </w:rPr>
+        <w:t>BEATLES</w:t>
       </w:r>
       <w:r>
         <w:rPr>
           <w:sz w:val="28"/>
+          <w:lang w:val="es-ES_tradnl"/>
+        </w:rPr>
+        <w:t xml:space="preserve">: </w:t>
+      </w:r>
+      <w:proofErr w:type="spellStart"/>
+      <w:r>
+        <w:rPr>
+          <w:sz w:val="28"/>
+          <w:lang w:val="es-ES_tradnl"/>
         </w:rPr>
         <w:t>numéro</w:t>
       </w:r>
+      <w:proofErr w:type="spellEnd"/>
       <w:r>
         <w:rPr>
           <w:sz w:val="28"/>
+          <w:lang w:val="es-ES_tradnl"/>
         </w:rPr>
         <w:t xml:space="preserve"> 8</w:t>
       </w:r>
@@ -1548,44 +1976,62 @@
         <w:jc w:val="center"/>
         <w:rPr>
           <w:sz w:val="28"/>
-        </w:rPr>
-      </w:pPr>
-      <w:r>
-        <w:rPr>
-          <w:sz w:val="28"/>
-        </w:rPr>
-        <w:t xml:space="preserve">Tipe : </w:t>
-      </w:r>
-      <w:r>
-        <w:rPr>
-          <w:sz w:val="28"/>
-        </w:rPr>
-        <w:t>numéro</w:t>
-      </w:r>
-      <w:r>
-        <w:rPr>
-          <w:sz w:val="28"/>
-        </w:rPr>
-        <w:t xml:space="preserve"> 9</w:t>
-      </w:r>
-    </w:p>
-    <w:p>
-      <w:pPr>
-        <w:jc w:val="center"/>
-        <w:rPr>
-          <w:sz w:val="28"/>
-          <w:lang w:val="es-ES"/>
+          <w:lang w:val="es-ES_tradnl"/>
         </w:rPr>
         <w:sectPr>
           <w:type w:val="continuous"/>
           <w:pgSz w:w="11906" w:h="16838"/>
           <w:pgMar w:top="1417" w:right="1417" w:bottom="1417" w:left="1417" w:header="708" w:footer="708" w:gutter="0"/>
-          <w:cols w:num="2" w:space="708"/>
+          <w:cols w:num="3" w:space="708"/>
           <w:docGrid w:linePitch="360"/>
         </w:sectPr>
       </w:pPr>
-      <w:bookmarkStart w:id="1" w:name="_GoBack"/>
-      <w:bookmarkEnd w:id="1"/>
+      <w:proofErr w:type="gramStart"/>
+      <w:r>
+        <w:rPr>
+          <w:sz w:val="28"/>
+          <w:lang w:val="es-ES_tradnl"/>
+        </w:rPr>
+        <w:t>ABEILLE</w:t>
+      </w:r>
+      <w:r>
+        <w:rPr>
+          <w:sz w:val="28"/>
+          <w:lang w:val="es-ES_tradnl"/>
+        </w:rPr>
+        <w:t xml:space="preserve"> :</w:t>
+      </w:r>
+      <w:proofErr w:type="gramEnd"/>
+      <w:r>
+        <w:rPr>
+          <w:sz w:val="28"/>
+          <w:lang w:val="es-ES_tradnl"/>
+        </w:rPr>
+        <w:t xml:space="preserve"> </w:t>
+      </w:r>
+      <w:proofErr w:type="spellStart"/>
+      <w:r>
+        <w:rPr>
+          <w:sz w:val="28"/>
+          <w:lang w:val="es-ES_tradnl"/>
+        </w:rPr>
+        <w:t>numéro</w:t>
+      </w:r>
+      <w:proofErr w:type="spellEnd"/>
+      <w:r>
+        <w:rPr>
+          <w:sz w:val="28"/>
+          <w:lang w:val="es-ES_tradnl"/>
+        </w:rPr>
+        <w:t xml:space="preserve"> </w:t>
+      </w:r>
+      <w:r>
+        <w:rPr>
+          <w:sz w:val="28"/>
+          <w:lang w:val="es-ES_tradnl"/>
+        </w:rPr>
+        <w:t xml:space="preserve"> 9</w:t>
+      </w:r>
     </w:p>
     <w:p>
       <w:pPr>
@@ -1597,168 +2043,1567 @@
           <w:lang w:val="es-ES"/>
         </w:rPr>
       </w:pPr>
-      <w:bookmarkStart w:id="2" w:name="_Toc513452439"/>
-      <w:r>
-        <w:rPr>
+      <w:bookmarkStart w:id="1" w:name="_Toc513452439"/>
+      <w:r>
+        <w:rPr>
+          <w:rFonts w:asciiTheme="majorHAnsi" w:eastAsiaTheme="majorEastAsia" w:hAnsiTheme="majorHAnsi" w:cstheme="majorBidi"/>
+          <w:noProof/>
+          <w:sz w:val="32"/>
+          <w:szCs w:val="32"/>
+          <w:u w:val="single"/>
           <w:lang w:val="es-ES"/>
         </w:rPr>
-        <w:br w:type="page"/>
+        <w:lastRenderedPageBreak/>
+        <w:drawing>
+          <wp:anchor distT="0" distB="0" distL="114300" distR="114300" simplePos="0" relativeHeight="251663360" behindDoc="1" locked="0" layoutInCell="1" allowOverlap="1">
+            <wp:simplePos x="0" y="0"/>
+            <wp:positionH relativeFrom="margin">
+              <wp:posOffset>2074372</wp:posOffset>
+            </wp:positionH>
+            <wp:positionV relativeFrom="paragraph">
+              <wp:posOffset>-352920</wp:posOffset>
+            </wp:positionV>
+            <wp:extent cx="4387825" cy="1229690"/>
+            <wp:effectExtent l="0" t="0" r="0" b="8890"/>
+            <wp:wrapNone/>
+            <wp:docPr id="10" name="Image 10"/>
+            <wp:cNvGraphicFramePr>
+              <a:graphicFrameLocks xmlns:a="http://schemas.openxmlformats.org/drawingml/2006/main" noChangeAspect="1"/>
+            </wp:cNvGraphicFramePr>
+            <a:graphic xmlns:a="http://schemas.openxmlformats.org/drawingml/2006/main">
+              <a:graphicData uri="http://schemas.openxmlformats.org/drawingml/2006/picture">
+                <pic:pic xmlns:pic="http://schemas.openxmlformats.org/drawingml/2006/picture">
+                  <pic:nvPicPr>
+                    <pic:cNvPr id="0" name="Picture 20"/>
+                    <pic:cNvPicPr>
+                      <a:picLocks noChangeAspect="1" noChangeArrowheads="1"/>
+                    </pic:cNvPicPr>
+                  </pic:nvPicPr>
+                  <pic:blipFill>
+                    <a:blip r:embed="rId13" cstate="print">
+                      <a:extLst>
+                        <a:ext uri="{28A0092B-C50C-407E-A947-70E740481C1C}">
+                          <a14:useLocalDpi xmlns:a14="http://schemas.microsoft.com/office/drawing/2010/main" val="0"/>
+                        </a:ext>
+                      </a:extLst>
+                    </a:blip>
+                    <a:srcRect/>
+                    <a:stretch>
+                      <a:fillRect/>
+                    </a:stretch>
+                  </pic:blipFill>
+                  <pic:spPr bwMode="auto">
+                    <a:xfrm>
+                      <a:off x="0" y="0"/>
+                      <a:ext cx="4387825" cy="1229690"/>
+                    </a:xfrm>
+                    <a:prstGeom prst="rect">
+                      <a:avLst/>
+                    </a:prstGeom>
+                    <a:noFill/>
+                    <a:ln>
+                      <a:noFill/>
+                    </a:ln>
+                  </pic:spPr>
+                </pic:pic>
+              </a:graphicData>
+            </a:graphic>
+            <wp14:sizeRelH relativeFrom="margin">
+              <wp14:pctWidth>0</wp14:pctWidth>
+            </wp14:sizeRelH>
+            <wp14:sizeRelV relativeFrom="margin">
+              <wp14:pctHeight>0</wp14:pctHeight>
+            </wp14:sizeRelV>
+          </wp:anchor>
+        </w:drawing>
       </w:r>
     </w:p>
     <w:p>
       <w:pPr>
         <w:pStyle w:val="Titre1"/>
-        <w:rPr>
-          <w:lang w:val="es-ES"/>
-        </w:rPr>
-      </w:pPr>
-      <w:r>
-        <w:rPr>
-          <w:lang w:val="es-ES"/>
+        <w:ind w:firstLine="708"/>
+        <w:rPr>
+          <w:b/>
+        </w:rPr>
+      </w:pPr>
+      <w:r>
+        <w:rPr>
+          <w:b/>
+        </w:rPr>
+        <w:t xml:space="preserve">Module </w:t>
+      </w:r>
+      <w:bookmarkEnd w:id="1"/>
+      <w:r>
+        <w:rPr>
+          <w:b/>
+        </w:rPr>
+        <w:t>Piano :</w:t>
+      </w:r>
+    </w:p>
+    <w:p>
+      <w:r>
+        <w:t>Votre partenaire est face a</w:t>
+      </w:r>
+      <w:r>
+        <w:t xml:space="preserve"> un piano, composé de cinq touches. Ces 5 touches sont les notes DO, RE, MI, FA et SOL.</w:t>
+      </w:r>
+    </w:p>
+    <w:p>
+      <w:r>
+        <w:rPr>
+          <w:noProof/>
+        </w:rPr>
+        <w:drawing>
+          <wp:anchor distT="0" distB="0" distL="114300" distR="114300" simplePos="0" relativeHeight="251660288" behindDoc="1" locked="0" layoutInCell="1" allowOverlap="1">
+            <wp:simplePos x="0" y="0"/>
+            <wp:positionH relativeFrom="margin">
+              <wp:posOffset>1309211</wp:posOffset>
+            </wp:positionH>
+            <wp:positionV relativeFrom="paragraph">
+              <wp:posOffset>907927</wp:posOffset>
+            </wp:positionV>
+            <wp:extent cx="3135085" cy="1086046"/>
+            <wp:effectExtent l="0" t="0" r="8255" b="0"/>
+            <wp:wrapNone/>
+            <wp:docPr id="2" name="Image 2"/>
+            <wp:cNvGraphicFramePr>
+              <a:graphicFrameLocks xmlns:a="http://schemas.openxmlformats.org/drawingml/2006/main" noChangeAspect="1"/>
+            </wp:cNvGraphicFramePr>
+            <a:graphic xmlns:a="http://schemas.openxmlformats.org/drawingml/2006/main">
+              <a:graphicData uri="http://schemas.openxmlformats.org/drawingml/2006/picture">
+                <pic:pic xmlns:pic="http://schemas.openxmlformats.org/drawingml/2006/picture">
+                  <pic:nvPicPr>
+                    <pic:cNvPr id="0" name="Picture 1"/>
+                    <pic:cNvPicPr>
+                      <a:picLocks noChangeAspect="1" noChangeArrowheads="1"/>
+                    </pic:cNvPicPr>
+                  </pic:nvPicPr>
+                  <pic:blipFill>
+                    <a:blip r:embed="rId14" cstate="print">
+                      <a:extLst>
+                        <a:ext uri="{28A0092B-C50C-407E-A947-70E740481C1C}">
+                          <a14:useLocalDpi xmlns:a14="http://schemas.microsoft.com/office/drawing/2010/main" val="0"/>
+                        </a:ext>
+                      </a:extLst>
+                    </a:blip>
+                    <a:srcRect/>
+                    <a:stretch>
+                      <a:fillRect/>
+                    </a:stretch>
+                  </pic:blipFill>
+                  <pic:spPr bwMode="auto">
+                    <a:xfrm>
+                      <a:off x="0" y="0"/>
+                      <a:ext cx="3135085" cy="1086046"/>
+                    </a:xfrm>
+                    <a:prstGeom prst="rect">
+                      <a:avLst/>
+                    </a:prstGeom>
+                    <a:noFill/>
+                    <a:ln>
+                      <a:noFill/>
+                    </a:ln>
+                  </pic:spPr>
+                </pic:pic>
+              </a:graphicData>
+            </a:graphic>
+            <wp14:sizeRelH relativeFrom="margin">
+              <wp14:pctWidth>0</wp14:pctWidth>
+            </wp14:sizeRelH>
+            <wp14:sizeRelV relativeFrom="margin">
+              <wp14:pctHeight>0</wp14:pctHeight>
+            </wp14:sizeRelV>
+          </wp:anchor>
+        </w:drawing>
+      </w:r>
+      <w:r>
+        <w:t xml:space="preserve">Mais attention, le DO ne se trouve pas sur le premier bouton ! Pour savoir quelle touche correspond au DO, </w:t>
+      </w:r>
+      <w:r>
+        <w:t>veuillez-vous</w:t>
+      </w:r>
+      <w:r>
+        <w:t xml:space="preserve"> </w:t>
+      </w:r>
+      <w:r>
+        <w:t>reporter</w:t>
+      </w:r>
+      <w:r>
+        <w:t xml:space="preserve"> à la section </w:t>
+      </w:r>
+      <w:r>
+        <w:rPr>
+          <w:b/>
+        </w:rPr>
+        <w:t xml:space="preserve">Positionnement </w:t>
+      </w:r>
+      <w:r>
+        <w:rPr>
+          <w:b/>
+        </w:rPr>
+        <w:t xml:space="preserve">d’une note référence. </w:t>
+      </w:r>
+      <w:r>
+        <w:t xml:space="preserve">Cependant, une fois </w:t>
+      </w:r>
+      <w:r>
+        <w:t>cette note</w:t>
+      </w:r>
+      <w:r>
+        <w:t xml:space="preserve"> trouvé</w:t>
+      </w:r>
+      <w:r>
+        <w:t>e</w:t>
+      </w:r>
+      <w:r>
+        <w:t xml:space="preserve">, les notes se suivront </w:t>
+      </w:r>
+      <w:r>
+        <w:t xml:space="preserve">– de la gauche vers la droite – </w:t>
+      </w:r>
+      <w:r>
+        <w:t>pour former</w:t>
+      </w:r>
+      <w:r>
+        <w:t xml:space="preserve"> une boucle.</w:t>
+      </w:r>
+      <w:r>
+        <w:br/>
+      </w:r>
+      <w:r>
+        <w:tab/>
+      </w:r>
+    </w:p>
+    <w:p>
+      <w:pPr>
+        <w:rPr>
+          <w:u w:val="single"/>
+        </w:rPr>
+      </w:pPr>
+      <w:r>
+        <w:rPr>
+          <w:u w:val="single"/>
+        </w:rPr>
+        <w:br/>
+      </w:r>
+      <w:r>
+        <w:t xml:space="preserve">     </w:t>
+      </w:r>
+      <w:r>
+        <w:rPr>
+          <w:u w:val="single"/>
+        </w:rPr>
+        <w:t>Exemple :</w:t>
+      </w:r>
+    </w:p>
+    <w:p/>
+    <w:p>
+      <w:r>
+        <w:t xml:space="preserve">     NB : Le sens de lecture est indiqué par une flèche, du repère bleu jusqu’au repère noir.</w:t>
+      </w:r>
+    </w:p>
+    <w:p/>
+    <w:p>
+      <w:pPr>
+        <w:rPr>
+          <w:b/>
+        </w:rPr>
+      </w:pPr>
+      <w:r>
+        <w:t xml:space="preserve">Vous allez devoir indiquer </w:t>
+      </w:r>
+      <w:r>
+        <w:t>à</w:t>
+      </w:r>
+      <w:r>
+        <w:t xml:space="preserve"> votre partenaire une séquence de notes à jouer. Pour savoir quelle séquence de notes votre partenaire va devoir jouer, veuillez-vous reporter à la section </w:t>
+      </w:r>
+      <w:r>
+        <w:rPr>
+          <w:b/>
+        </w:rPr>
+        <w:t>Séquençage des notes.</w:t>
+      </w:r>
+    </w:p>
+    <w:p>
+      <w:pPr>
+        <w:rPr>
+          <w:b/>
+        </w:rPr>
+      </w:pPr>
+    </w:p>
+    <w:p>
+      <w:r>
+        <w:tab/>
+      </w:r>
+      <w:r>
+        <w:rPr>
+          <w:rStyle w:val="Titre2Car"/>
+        </w:rPr>
+        <w:t xml:space="preserve">Positionnement </w:t>
+      </w:r>
+      <w:r>
+        <w:rPr>
+          <w:rStyle w:val="Titre2Car"/>
+        </w:rPr>
+        <w:t>d’une note référence.</w:t>
+      </w:r>
+    </w:p>
+    <w:p>
+      <w:r>
+        <w:t>Pour connaitre la position du DO, vous allez avoir besoin du SERIAL</w:t>
+      </w:r>
+      <w:r>
+        <w:t>.</w:t>
+      </w:r>
+      <w:r>
+        <w:br/>
+        <w:t>Grâce a ces indications, vous connaitrez la position d’une des notes (DO, RE, MI, FA, SOL) et vous pourrez déduire le positionnement des autres notes.</w:t>
+      </w:r>
+    </w:p>
+    <w:p>
+      <w:pPr>
+        <w:pStyle w:val="Paragraphedeliste"/>
+        <w:numPr>
+          <w:ilvl w:val="0"/>
+          <w:numId w:val="3"/>
+        </w:numPr>
+      </w:pPr>
+      <w:r>
+        <w:t xml:space="preserve">Si la </w:t>
+      </w:r>
+      <w:r>
+        <w:t xml:space="preserve">somme des chiffres du </w:t>
+      </w:r>
+      <w:r>
+        <w:t>serial</w:t>
+      </w:r>
+      <w:r>
+        <w:t xml:space="preserve"> </w:t>
+      </w:r>
+      <w:r>
+        <w:t xml:space="preserve">est un nombre premier, alors le </w:t>
+      </w:r>
+      <w:r>
+        <w:t>SOL</w:t>
+      </w:r>
+      <w:r>
+        <w:t xml:space="preserve"> est positionné sur le bouton marqué d’un repère </w:t>
+      </w:r>
+      <w:r>
+        <w:t>bleu</w:t>
+      </w:r>
+      <w:r>
+        <w:t>.</w:t>
+      </w:r>
+    </w:p>
+    <w:p>
+      <w:pPr>
+        <w:pStyle w:val="Paragraphedeliste"/>
+      </w:pPr>
+    </w:p>
+    <w:p>
+      <w:pPr>
+        <w:pStyle w:val="Paragraphedeliste"/>
+        <w:numPr>
+          <w:ilvl w:val="0"/>
+          <w:numId w:val="3"/>
+        </w:numPr>
+      </w:pPr>
+      <w:r>
+        <w:t>Si on peut former avec les lettres présentes dans le serial les mots « </w:t>
+      </w:r>
+      <w:r>
+        <w:t>LANOIX</w:t>
+      </w:r>
+      <w:r>
+        <w:t> » ou « </w:t>
+      </w:r>
+      <w:r>
+        <w:t>DELEGUE</w:t>
+      </w:r>
+      <w:r>
+        <w:t xml:space="preserve"> », alors le </w:t>
+      </w:r>
+      <w:r>
+        <w:t>RE</w:t>
+      </w:r>
+      <w:r>
+        <w:t xml:space="preserve"> est sur le marqueur </w:t>
+      </w:r>
+      <w:r>
+        <w:t>noir</w:t>
+      </w:r>
+      <w:r>
+        <w:t>. (NB : La casse n’a pas d’importance.)</w:t>
+      </w:r>
+    </w:p>
+    <w:p>
+      <w:pPr>
+        <w:pStyle w:val="Paragraphedeliste"/>
+      </w:pPr>
+    </w:p>
+    <w:p>
+      <w:pPr>
+        <w:pStyle w:val="Paragraphedeliste"/>
+        <w:numPr>
+          <w:ilvl w:val="0"/>
+          <w:numId w:val="3"/>
+        </w:numPr>
+      </w:pPr>
+      <w:proofErr w:type="gramStart"/>
+      <w:r>
+        <w:t>Si il</w:t>
+      </w:r>
+      <w:proofErr w:type="gramEnd"/>
+      <w:r>
+        <w:t xml:space="preserve"> y a </w:t>
+      </w:r>
+      <w:r>
+        <w:t xml:space="preserve">au moins </w:t>
+      </w:r>
+      <w:r>
+        <w:t>4 voyelles dans le serial, alors le MI est positionné sur le bouton marqué d’un repère rouge.</w:t>
+      </w:r>
+    </w:p>
+    <w:p>
+      <w:pPr>
+        <w:pStyle w:val="Paragraphedeliste"/>
+      </w:pPr>
+    </w:p>
+    <w:p>
+      <w:pPr>
+        <w:pStyle w:val="Paragraphedeliste"/>
+        <w:numPr>
+          <w:ilvl w:val="0"/>
+          <w:numId w:val="3"/>
+        </w:numPr>
+      </w:pPr>
+      <w:r>
+        <w:t xml:space="preserve">Le </w:t>
+      </w:r>
+      <w:r>
+        <w:t>FA</w:t>
+      </w:r>
+      <w:r>
+        <w:t xml:space="preserve"> est placé sur le bouton </w:t>
+      </w:r>
+      <w:r>
+        <w:t>bleu</w:t>
+      </w:r>
+      <w:r>
+        <w:t xml:space="preserve"> s</w:t>
+      </w:r>
+      <w:r>
+        <w:t>i</w:t>
+      </w:r>
+      <w:r>
+        <w:t xml:space="preserve"> le produit des chiffres du serial est un multiple de 2.</w:t>
+      </w:r>
+    </w:p>
+    <w:p>
+      <w:pPr>
+        <w:pStyle w:val="Paragraphedeliste"/>
+      </w:pPr>
+    </w:p>
+    <w:p>
+      <w:pPr>
+        <w:pStyle w:val="Paragraphedeliste"/>
+        <w:numPr>
+          <w:ilvl w:val="0"/>
+          <w:numId w:val="3"/>
+        </w:numPr>
+      </w:pPr>
+      <w:r>
+        <w:t>Le DO est sur le bouton noir si toutes les indications précédentes sont fausses.</w:t>
+      </w:r>
+    </w:p>
+    <w:p>
+      <w:pPr>
+        <w:ind w:left="720"/>
+        <w:rPr>
+          <w:rStyle w:val="Titre2Car"/>
+        </w:rPr>
+      </w:pPr>
+      <w:r>
+        <w:rPr>
+          <w:rStyle w:val="Titre2Car"/>
         </w:rPr>
         <w:lastRenderedPageBreak/>
-        <w:t xml:space="preserve">Module </w:t>
+        <w:t>Séquençage des notes</w:t>
+      </w:r>
+    </w:p>
+    <w:p>
+      <w:r>
+        <w:t>Pour connaitre le code correct, il vous faudra utiliser les 4 LEDS de couleur : ROUGE, VERT, JAUNE, BLANCHE (situé à côté des boutons, à la suite).</w:t>
+      </w:r>
+    </w:p>
+    <w:p>
+      <w:r>
+        <w:t xml:space="preserve">Il vous faut déchiffrer le code </w:t>
+      </w:r>
+      <w:proofErr w:type="spellStart"/>
+      <w:r>
+        <w:t>LEDs</w:t>
+      </w:r>
+      <w:proofErr w:type="spellEnd"/>
+      <w:r>
+        <w:t xml:space="preserve"> grâce aux deux figures ci-dessous :</w:t>
+      </w:r>
+    </w:p>
+    <w:p/>
+    <w:tbl>
+      <w:tblPr>
+        <w:tblStyle w:val="Grilledutableau"/>
+        <w:tblW w:w="0" w:type="auto"/>
+        <w:tblLook w:val="04A0" w:firstRow="1" w:lastRow="0" w:firstColumn="1" w:lastColumn="0" w:noHBand="0" w:noVBand="1"/>
+      </w:tblPr>
+      <w:tblGrid>
+        <w:gridCol w:w="4531"/>
+        <w:gridCol w:w="4531"/>
+      </w:tblGrid>
+      <w:tr>
+        <w:tc>
+          <w:tcPr>
+            <w:tcW w:w="4531" w:type="dxa"/>
+          </w:tcPr>
+          <w:p>
+            <w:pPr>
+              <w:jc w:val="center"/>
+            </w:pPr>
+            <w:r>
+              <w:object w:dxaOrig="3225" w:dyaOrig="540">
+                <v:shapetype id="_x0000_t75" coordsize="21600,21600" o:spt="75" o:preferrelative="t" path="m@4@5l@4@11@9@11@9@5xe" filled="f" stroked="f">
+                  <v:stroke joinstyle="miter"/>
+                  <v:formulas>
+                    <v:f eqn="if lineDrawn pixelLineWidth 0"/>
+                    <v:f eqn="sum @0 1 0"/>
+                    <v:f eqn="sum 0 0 @1"/>
+                    <v:f eqn="prod @2 1 2"/>
+                    <v:f eqn="prod @3 21600 pixelWidth"/>
+                    <v:f eqn="prod @3 21600 pixelHeight"/>
+                    <v:f eqn="sum @0 0 1"/>
+                    <v:f eqn="prod @6 1 2"/>
+                    <v:f eqn="prod @7 21600 pixelWidth"/>
+                    <v:f eqn="sum @8 21600 0"/>
+                    <v:f eqn="prod @7 21600 pixelHeight"/>
+                    <v:f eqn="sum @10 21600 0"/>
+                  </v:formulas>
+                  <v:path o:extrusionok="f" gradientshapeok="t" o:connecttype="rect"/>
+                  <o:lock v:ext="edit" aspectratio="t"/>
+                </v:shapetype>
+                <v:shape id="_x0000_i1038" type="#_x0000_t75" style="width:160.85pt;height:27.1pt" o:ole="">
+                  <v:imagedata r:id="rId15" o:title=""/>
+                </v:shape>
+                <o:OLEObject Type="Embed" ProgID="PBrush" ShapeID="_x0000_i1038" DrawAspect="Content" ObjectID="_1587638438" r:id="rId16"/>
+              </w:object>
+            </w:r>
+          </w:p>
+        </w:tc>
+        <w:tc>
+          <w:tcPr>
+            <w:tcW w:w="4531" w:type="dxa"/>
+          </w:tcPr>
+          <w:p>
+            <w:pPr>
+              <w:jc w:val="center"/>
+            </w:pPr>
+            <w:r>
+              <w:t>La LED rouge est allumée.</w:t>
+            </w:r>
+          </w:p>
+        </w:tc>
+      </w:tr>
+      <w:tr>
+        <w:tc>
+          <w:tcPr>
+            <w:tcW w:w="4531" w:type="dxa"/>
+          </w:tcPr>
+          <w:p>
+            <w:pPr>
+              <w:jc w:val="center"/>
+            </w:pPr>
+            <w:r>
+              <w:object w:dxaOrig="3480" w:dyaOrig="810">
+                <v:shape id="_x0000_i1039" type="#_x0000_t75" style="width:173.9pt;height:40.2pt" o:ole="">
+                  <v:imagedata r:id="rId17" o:title=""/>
+                </v:shape>
+                <o:OLEObject Type="Embed" ProgID="PBrush" ShapeID="_x0000_i1039" DrawAspect="Content" ObjectID="_1587638439" r:id="rId18"/>
+              </w:object>
+            </w:r>
+          </w:p>
+        </w:tc>
+        <w:tc>
+          <w:tcPr>
+            <w:tcW w:w="4531" w:type="dxa"/>
+          </w:tcPr>
+          <w:p>
+            <w:pPr>
+              <w:jc w:val="center"/>
+            </w:pPr>
+            <w:r>
+              <w:t>La LED verte est allumée.</w:t>
+            </w:r>
+          </w:p>
+        </w:tc>
+      </w:tr>
+      <w:tr>
+        <w:tc>
+          <w:tcPr>
+            <w:tcW w:w="4531" w:type="dxa"/>
+          </w:tcPr>
+          <w:p>
+            <w:pPr>
+              <w:jc w:val="center"/>
+            </w:pPr>
+            <w:r>
+              <w:object w:dxaOrig="3165" w:dyaOrig="525">
+                <v:shape id="_x0000_i1040" type="#_x0000_t75" style="width:158.05pt;height:26.2pt" o:ole="">
+                  <v:imagedata r:id="rId19" o:title=""/>
+                </v:shape>
+                <o:OLEObject Type="Embed" ProgID="PBrush" ShapeID="_x0000_i1040" DrawAspect="Content" ObjectID="_1587638440" r:id="rId20"/>
+              </w:object>
+            </w:r>
+          </w:p>
+        </w:tc>
+        <w:tc>
+          <w:tcPr>
+            <w:tcW w:w="4531" w:type="dxa"/>
+          </w:tcPr>
+          <w:p>
+            <w:pPr>
+              <w:jc w:val="center"/>
+            </w:pPr>
+            <w:r>
+              <w:t>La LED jaune est allumée.</w:t>
+            </w:r>
+          </w:p>
+        </w:tc>
+      </w:tr>
+      <w:tr>
+        <w:tc>
+          <w:tcPr>
+            <w:tcW w:w="4531" w:type="dxa"/>
+          </w:tcPr>
+          <w:p>
+            <w:pPr>
+              <w:jc w:val="center"/>
+            </w:pPr>
+            <w:r>
+              <w:object w:dxaOrig="3330" w:dyaOrig="810">
+                <v:shape id="_x0000_i1041" type="#_x0000_t75" style="width:166.45pt;height:40.2pt" o:ole="">
+                  <v:imagedata r:id="rId21" o:title=""/>
+                </v:shape>
+                <o:OLEObject Type="Embed" ProgID="PBrush" ShapeID="_x0000_i1041" DrawAspect="Content" ObjectID="_1587638441" r:id="rId22"/>
+              </w:object>
+            </w:r>
+          </w:p>
+        </w:tc>
+        <w:tc>
+          <w:tcPr>
+            <w:tcW w:w="4531" w:type="dxa"/>
+          </w:tcPr>
+          <w:p>
+            <w:pPr>
+              <w:jc w:val="center"/>
+            </w:pPr>
+            <w:r>
+              <w:t>La LED blanche est allumée.</w:t>
+            </w:r>
+          </w:p>
+        </w:tc>
+      </w:tr>
+    </w:tbl>
+    <w:p/>
+    <w:p>
+      <w:r>
+        <w:rPr>
+          <w:noProof/>
+        </w:rPr>
+        <w:drawing>
+          <wp:anchor distT="0" distB="0" distL="114300" distR="114300" simplePos="0" relativeHeight="251661312" behindDoc="1" locked="0" layoutInCell="1" allowOverlap="1">
+            <wp:simplePos x="0" y="0"/>
+            <wp:positionH relativeFrom="margin">
+              <wp:align>center</wp:align>
+            </wp:positionH>
+            <wp:positionV relativeFrom="paragraph">
+              <wp:posOffset>337935</wp:posOffset>
+            </wp:positionV>
+            <wp:extent cx="6720840" cy="4586605"/>
+            <wp:effectExtent l="0" t="0" r="3810" b="4445"/>
+            <wp:wrapTight wrapText="bothSides">
+              <wp:wrapPolygon edited="0">
+                <wp:start x="0" y="0"/>
+                <wp:lineTo x="0" y="21531"/>
+                <wp:lineTo x="21551" y="21531"/>
+                <wp:lineTo x="21551" y="0"/>
+                <wp:lineTo x="0" y="0"/>
+              </wp:wrapPolygon>
+            </wp:wrapTight>
+            <wp:docPr id="7" name="Image 7"/>
+            <wp:cNvGraphicFramePr>
+              <a:graphicFrameLocks xmlns:a="http://schemas.openxmlformats.org/drawingml/2006/main" noChangeAspect="1"/>
+            </wp:cNvGraphicFramePr>
+            <a:graphic xmlns:a="http://schemas.openxmlformats.org/drawingml/2006/main">
+              <a:graphicData uri="http://schemas.openxmlformats.org/drawingml/2006/picture">
+                <pic:pic xmlns:pic="http://schemas.openxmlformats.org/drawingml/2006/picture">
+                  <pic:nvPicPr>
+                    <pic:cNvPr id="0" name="Picture 1"/>
+                    <pic:cNvPicPr>
+                      <a:picLocks noChangeAspect="1" noChangeArrowheads="1"/>
+                    </pic:cNvPicPr>
+                  </pic:nvPicPr>
+                  <pic:blipFill>
+                    <a:blip r:embed="rId23">
+                      <a:extLst>
+                        <a:ext uri="{28A0092B-C50C-407E-A947-70E740481C1C}">
+                          <a14:useLocalDpi xmlns:a14="http://schemas.microsoft.com/office/drawing/2010/main" val="0"/>
+                        </a:ext>
+                      </a:extLst>
+                    </a:blip>
+                    <a:srcRect/>
+                    <a:stretch>
+                      <a:fillRect/>
+                    </a:stretch>
+                  </pic:blipFill>
+                  <pic:spPr bwMode="auto">
+                    <a:xfrm>
+                      <a:off x="0" y="0"/>
+                      <a:ext cx="6720840" cy="4586605"/>
+                    </a:xfrm>
+                    <a:prstGeom prst="rect">
+                      <a:avLst/>
+                    </a:prstGeom>
+                    <a:noFill/>
+                    <a:ln>
+                      <a:noFill/>
+                    </a:ln>
+                  </pic:spPr>
+                </pic:pic>
+              </a:graphicData>
+            </a:graphic>
+            <wp14:sizeRelH relativeFrom="margin">
+              <wp14:pctWidth>0</wp14:pctWidth>
+            </wp14:sizeRelH>
+            <wp14:sizeRelV relativeFrom="margin">
+              <wp14:pctHeight>0</wp14:pctHeight>
+            </wp14:sizeRelV>
+          </wp:anchor>
+        </w:drawing>
+      </w:r>
+    </w:p>
+    <w:p/>
+    <w:p>
+      <w:r>
+        <w:lastRenderedPageBreak/>
+        <w:t xml:space="preserve">Une fois que vous connaissez la lettre correspondant au code </w:t>
+      </w:r>
+      <w:proofErr w:type="spellStart"/>
+      <w:r>
+        <w:t>LEDs</w:t>
+      </w:r>
+      <w:proofErr w:type="spellEnd"/>
+      <w:r>
+        <w:t>, reportez au tableau ci-dessous pour savoir quel code jouer :</w:t>
+      </w:r>
+    </w:p>
+    <w:p/>
+    <w:tbl>
+      <w:tblPr>
+        <w:tblStyle w:val="Grilledutableau"/>
+        <w:tblW w:w="9004" w:type="dxa"/>
+        <w:tblLook w:val="04A0" w:firstRow="1" w:lastRow="0" w:firstColumn="1" w:lastColumn="0" w:noHBand="0" w:noVBand="1"/>
+      </w:tblPr>
+      <w:tblGrid>
+        <w:gridCol w:w="4502"/>
+        <w:gridCol w:w="4502"/>
+      </w:tblGrid>
+      <w:tr>
+        <w:trPr>
+          <w:trHeight w:val="352"/>
+        </w:trPr>
+        <w:tc>
+          <w:tcPr>
+            <w:tcW w:w="4502" w:type="dxa"/>
+          </w:tcPr>
+          <w:p>
+            <w:pPr>
+              <w:jc w:val="center"/>
+              <w:rPr>
+                <w:b/>
+              </w:rPr>
+            </w:pPr>
+            <w:r>
+              <w:rPr>
+                <w:b/>
+              </w:rPr>
+              <w:t>Lettre</w:t>
+            </w:r>
+          </w:p>
+        </w:tc>
+        <w:tc>
+          <w:tcPr>
+            <w:tcW w:w="4502" w:type="dxa"/>
+          </w:tcPr>
+          <w:p>
+            <w:pPr>
+              <w:jc w:val="center"/>
+              <w:rPr>
+                <w:b/>
+              </w:rPr>
+            </w:pPr>
+            <w:r>
+              <w:rPr>
+                <w:b/>
+              </w:rPr>
+              <w:t xml:space="preserve">Code </w:t>
+            </w:r>
+            <w:proofErr w:type="spellStart"/>
+            <w:proofErr w:type="gramStart"/>
+            <w:r>
+              <w:rPr>
+                <w:b/>
+              </w:rPr>
+              <w:t>a</w:t>
+            </w:r>
+            <w:proofErr w:type="spellEnd"/>
+            <w:proofErr w:type="gramEnd"/>
+            <w:r>
+              <w:rPr>
+                <w:b/>
+              </w:rPr>
+              <w:t xml:space="preserve"> jouer</w:t>
+            </w:r>
+          </w:p>
+        </w:tc>
+      </w:tr>
+      <w:tr>
+        <w:trPr>
+          <w:trHeight w:val="352"/>
+        </w:trPr>
+        <w:tc>
+          <w:tcPr>
+            <w:tcW w:w="4502" w:type="dxa"/>
+          </w:tcPr>
+          <w:p>
+            <w:pPr>
+              <w:jc w:val="center"/>
+            </w:pPr>
+            <w:r>
+              <w:t>A</w:t>
+            </w:r>
+          </w:p>
+        </w:tc>
+        <w:tc>
+          <w:tcPr>
+            <w:tcW w:w="4502" w:type="dxa"/>
+          </w:tcPr>
+          <w:p>
+            <w:pPr>
+              <w:jc w:val="center"/>
+            </w:pPr>
+            <w:r>
+              <w:t>DO, RE, MI, RE, DO, MI, RE, RE, DO,</w:t>
+            </w:r>
+          </w:p>
+        </w:tc>
+      </w:tr>
+      <w:tr>
+        <w:trPr>
+          <w:trHeight w:val="374"/>
+        </w:trPr>
+        <w:tc>
+          <w:tcPr>
+            <w:tcW w:w="4502" w:type="dxa"/>
+          </w:tcPr>
+          <w:p>
+            <w:pPr>
+              <w:jc w:val="center"/>
+            </w:pPr>
+            <w:r>
+              <w:t>B</w:t>
+            </w:r>
+          </w:p>
+        </w:tc>
+        <w:tc>
+          <w:tcPr>
+            <w:tcW w:w="4502" w:type="dxa"/>
+          </w:tcPr>
+          <w:p>
+            <w:pPr>
+              <w:jc w:val="center"/>
+              <w:rPr>
+                <w:lang w:val="en-US"/>
+              </w:rPr>
+            </w:pPr>
+            <w:r>
+              <w:rPr>
+                <w:lang w:val="en-US"/>
+              </w:rPr>
+              <w:t>DO, DO, RE, DO, FA, MI, DO, DO, RE</w:t>
+            </w:r>
+          </w:p>
+        </w:tc>
+      </w:tr>
+      <w:tr>
+        <w:trPr>
+          <w:trHeight w:val="352"/>
+        </w:trPr>
+        <w:tc>
+          <w:tcPr>
+            <w:tcW w:w="4502" w:type="dxa"/>
+          </w:tcPr>
+          <w:p>
+            <w:pPr>
+              <w:jc w:val="center"/>
+            </w:pPr>
+            <w:r>
+              <w:t>C</w:t>
+            </w:r>
+          </w:p>
+        </w:tc>
+        <w:tc>
+          <w:tcPr>
+            <w:tcW w:w="4502" w:type="dxa"/>
+          </w:tcPr>
+          <w:p>
+            <w:pPr>
+              <w:jc w:val="center"/>
+              <w:rPr>
+                <w:lang w:val="es-ES_tradnl"/>
+              </w:rPr>
+            </w:pPr>
+            <w:r>
+              <w:rPr>
+                <w:lang w:val="es-ES_tradnl"/>
+              </w:rPr>
+              <w:t>MI, MI, FA, SOL, SOL, FA, MI, RE, DO,</w:t>
+            </w:r>
+          </w:p>
+        </w:tc>
+      </w:tr>
+      <w:tr>
+        <w:trPr>
+          <w:trHeight w:val="352"/>
+        </w:trPr>
+        <w:tc>
+          <w:tcPr>
+            <w:tcW w:w="4502" w:type="dxa"/>
+          </w:tcPr>
+          <w:p>
+            <w:pPr>
+              <w:jc w:val="center"/>
+            </w:pPr>
+            <w:r>
+              <w:t>D</w:t>
+            </w:r>
+          </w:p>
+        </w:tc>
+        <w:tc>
+          <w:tcPr>
+            <w:tcW w:w="4502" w:type="dxa"/>
+          </w:tcPr>
+          <w:p>
+            <w:pPr>
+              <w:jc w:val="center"/>
+              <w:rPr>
+                <w:lang w:val="es-ES_tradnl"/>
+              </w:rPr>
+            </w:pPr>
+            <w:r>
+              <w:rPr>
+                <w:lang w:val="es-ES_tradnl"/>
+              </w:rPr>
+              <w:t>MI, FA, SOL, FA, MI, RE, MI, RE, MI,</w:t>
+            </w:r>
+          </w:p>
+        </w:tc>
+      </w:tr>
+      <w:tr>
+        <w:trPr>
+          <w:trHeight w:val="352"/>
+        </w:trPr>
+        <w:tc>
+          <w:tcPr>
+            <w:tcW w:w="4502" w:type="dxa"/>
+          </w:tcPr>
+          <w:p>
+            <w:pPr>
+              <w:jc w:val="center"/>
+            </w:pPr>
+            <w:r>
+              <w:t>E</w:t>
+            </w:r>
+          </w:p>
+        </w:tc>
+        <w:tc>
+          <w:tcPr>
+            <w:tcW w:w="4502" w:type="dxa"/>
+          </w:tcPr>
+          <w:p>
+            <w:pPr>
+              <w:jc w:val="center"/>
+              <w:rPr>
+                <w:lang w:val="es-ES_tradnl"/>
+              </w:rPr>
+            </w:pPr>
+            <w:r>
+              <w:rPr>
+                <w:lang w:val="es-ES_tradnl"/>
+              </w:rPr>
+              <w:t>DO, SOL, FA, DO, MI, MI, RE, DO, SOL,</w:t>
+            </w:r>
+          </w:p>
+        </w:tc>
+      </w:tr>
+      <w:tr>
+        <w:trPr>
+          <w:trHeight w:val="352"/>
+        </w:trPr>
+        <w:tc>
+          <w:tcPr>
+            <w:tcW w:w="4502" w:type="dxa"/>
+          </w:tcPr>
+          <w:p>
+            <w:pPr>
+              <w:jc w:val="center"/>
+            </w:pPr>
+            <w:r>
+              <w:t>F</w:t>
+            </w:r>
+          </w:p>
+        </w:tc>
+        <w:tc>
+          <w:tcPr>
+            <w:tcW w:w="4502" w:type="dxa"/>
+          </w:tcPr>
+          <w:p>
+            <w:pPr>
+              <w:jc w:val="center"/>
+            </w:pPr>
+            <w:r>
+              <w:t>DO, SOL, SOL, FA, RE, FA, SOL, RE, MI</w:t>
+            </w:r>
+          </w:p>
+        </w:tc>
+      </w:tr>
+      <w:tr>
+        <w:trPr>
+          <w:trHeight w:val="374"/>
+        </w:trPr>
+        <w:tc>
+          <w:tcPr>
+            <w:tcW w:w="4502" w:type="dxa"/>
+          </w:tcPr>
+          <w:p>
+            <w:pPr>
+              <w:jc w:val="center"/>
+            </w:pPr>
+            <w:r>
+              <w:t>G</w:t>
+            </w:r>
+          </w:p>
+        </w:tc>
+        <w:tc>
+          <w:tcPr>
+            <w:tcW w:w="4502" w:type="dxa"/>
+          </w:tcPr>
+          <w:p>
+            <w:pPr>
+              <w:jc w:val="center"/>
+            </w:pPr>
+            <w:r>
+              <w:t>MI, FA, SOL, SOL, MI, SOL, DO, SOL, MI,</w:t>
+            </w:r>
+          </w:p>
+        </w:tc>
+      </w:tr>
+      <w:tr>
+        <w:trPr>
+          <w:trHeight w:val="352"/>
+        </w:trPr>
+        <w:tc>
+          <w:tcPr>
+            <w:tcW w:w="4502" w:type="dxa"/>
+          </w:tcPr>
+          <w:p>
+            <w:pPr>
+              <w:jc w:val="center"/>
+            </w:pPr>
+            <w:r>
+              <w:t>H</w:t>
+            </w:r>
+          </w:p>
+        </w:tc>
+        <w:tc>
+          <w:tcPr>
+            <w:tcW w:w="4502" w:type="dxa"/>
+          </w:tcPr>
+          <w:p>
+            <w:pPr>
+              <w:jc w:val="center"/>
+              <w:rPr>
+                <w:lang w:val="es-ES_tradnl"/>
+              </w:rPr>
+            </w:pPr>
+            <w:r>
+              <w:rPr>
+                <w:lang w:val="es-ES_tradnl"/>
+              </w:rPr>
+              <w:t>RE, SOL, FA, DO, MI, SOL, MI, FA, DO,</w:t>
+            </w:r>
+          </w:p>
+        </w:tc>
+      </w:tr>
+      <w:tr>
+        <w:trPr>
+          <w:trHeight w:val="352"/>
+        </w:trPr>
+        <w:tc>
+          <w:tcPr>
+            <w:tcW w:w="4502" w:type="dxa"/>
+          </w:tcPr>
+          <w:p>
+            <w:pPr>
+              <w:jc w:val="center"/>
+            </w:pPr>
+            <w:r>
+              <w:t>I</w:t>
+            </w:r>
+          </w:p>
+        </w:tc>
+        <w:tc>
+          <w:tcPr>
+            <w:tcW w:w="4502" w:type="dxa"/>
+          </w:tcPr>
+          <w:p>
+            <w:pPr>
+              <w:jc w:val="center"/>
+              <w:rPr>
+                <w:lang w:val="es-ES_tradnl"/>
+              </w:rPr>
+            </w:pPr>
+            <w:r>
+              <w:rPr>
+                <w:lang w:val="es-ES_tradnl"/>
+              </w:rPr>
+              <w:t>MI, RE, DO, RE, MI, RE, MI, SOL, SOL</w:t>
+            </w:r>
+          </w:p>
+        </w:tc>
+      </w:tr>
+    </w:tbl>
+    <w:p>
+      <w:pPr>
+        <w:rPr>
+          <w:lang w:val="es-ES_tradnl"/>
+        </w:rPr>
+      </w:pPr>
+    </w:p>
+    <w:p>
+      <w:pPr>
+        <w:rPr>
+          <w:lang w:val="es-ES_tradnl"/>
+        </w:rPr>
+      </w:pPr>
+    </w:p>
+    <w:p>
+      <w:pPr>
+        <w:rPr>
+          <w:lang w:val="es-ES_tradnl"/>
+        </w:rPr>
+      </w:pPr>
+    </w:p>
+    <w:p>
+      <w:pPr>
+        <w:rPr>
+          <w:lang w:val="es-ES_tradnl"/>
+        </w:rPr>
+      </w:pPr>
+    </w:p>
+    <w:p>
+      <w:pPr>
+        <w:rPr>
+          <w:lang w:val="es-ES_tradnl"/>
+        </w:rPr>
+      </w:pPr>
+    </w:p>
+    <w:p>
+      <w:pPr>
+        <w:rPr>
+          <w:lang w:val="es-ES_tradnl"/>
+        </w:rPr>
+      </w:pPr>
+    </w:p>
+    <w:p>
+      <w:pPr>
+        <w:rPr>
+          <w:lang w:val="es-ES_tradnl"/>
+        </w:rPr>
+      </w:pPr>
+    </w:p>
+    <w:p>
+      <w:pPr>
+        <w:rPr>
+          <w:lang w:val="es-ES_tradnl"/>
+        </w:rPr>
+      </w:pPr>
+    </w:p>
+    <w:p>
+      <w:pPr>
+        <w:rPr>
+          <w:lang w:val="es-ES_tradnl"/>
+        </w:rPr>
+      </w:pPr>
+    </w:p>
+    <w:p>
+      <w:pPr>
+        <w:rPr>
+          <w:lang w:val="es-ES_tradnl"/>
+        </w:rPr>
+      </w:pPr>
+    </w:p>
+    <w:p>
+      <w:pPr>
+        <w:rPr>
+          <w:lang w:val="es-ES_tradnl"/>
+        </w:rPr>
+      </w:pPr>
+    </w:p>
+    <w:p>
+      <w:pPr>
+        <w:rPr>
+          <w:lang w:val="es-ES_tradnl"/>
+        </w:rPr>
+      </w:pPr>
+    </w:p>
+    <w:p>
+      <w:pPr>
+        <w:rPr>
+          <w:lang w:val="es-ES_tradnl"/>
+        </w:rPr>
+      </w:pPr>
+    </w:p>
+    <w:p>
+      <w:pPr>
+        <w:rPr>
+          <w:lang w:val="es-ES_tradnl"/>
+        </w:rPr>
+      </w:pPr>
+    </w:p>
+    <w:p>
+      <w:pPr>
+        <w:rPr>
+          <w:lang w:val="es-ES_tradnl"/>
+        </w:rPr>
+      </w:pPr>
+    </w:p>
+    <w:p>
+      <w:pPr>
+        <w:pStyle w:val="Titre1"/>
+        <w:ind w:firstLine="708"/>
+        <w:rPr>
+          <w:rFonts w:asciiTheme="minorHAnsi" w:eastAsiaTheme="minorHAnsi" w:hAnsiTheme="minorHAnsi" w:cstheme="minorBidi"/>
+          <w:sz w:val="24"/>
+          <w:szCs w:val="22"/>
+          <w:u w:val="none"/>
+          <w:lang w:val="es-ES_tradnl"/>
+        </w:rPr>
+      </w:pPr>
+      <w:bookmarkStart w:id="2" w:name="_Toc513452440"/>
+    </w:p>
+    <w:p>
+      <w:pPr>
+        <w:rPr>
+          <w:lang w:val="es-ES_tradnl"/>
+        </w:rPr>
+      </w:pPr>
+    </w:p>
+    <w:p>
+      <w:pPr>
+        <w:pStyle w:val="Titre1"/>
+        <w:ind w:firstLine="708"/>
+        <w:rPr>
+          <w:b/>
+        </w:rPr>
+      </w:pPr>
+      <w:r>
+        <w:rPr>
+          <w:b/>
+        </w:rPr>
+        <w:lastRenderedPageBreak/>
+        <w:t>Module Bouton :</w:t>
       </w:r>
       <w:bookmarkEnd w:id="2"/>
-      <w:r>
-        <w:rPr>
-          <w:lang w:val="es-ES"/>
-        </w:rPr>
-        <w:t>Piano</w:t>
-      </w:r>
-      <w:r>
-        <w:rPr>
-          <w:lang w:val="es-ES"/>
-        </w:rPr>
+    </w:p>
+    <w:p/>
+    <w:p>
+      <w:r>
+        <w:t xml:space="preserve">Pour désactiver ce module, </w:t>
+      </w:r>
+      <w:r>
+        <w:t>reportez-vous</w:t>
+      </w:r>
+      <w:r>
+        <w:t xml:space="preserve"> aux conditions suivantes :</w:t>
+      </w:r>
+    </w:p>
+    <w:p/>
+    <w:p>
+      <w:r>
+        <w:t>1) Si la LED témoin est rouge et que le numéro de série contient exactement 1 voyelle, appuyez 2 fois sur le bouton.</w:t>
+      </w:r>
+    </w:p>
+    <w:p>
+      <w:r>
+        <w:t>2) Si il y a un indicateur portant la mention "ASTROLOGIE" allumé, appuyez 1 fois courtement sur le bouton.</w:t>
+      </w:r>
+    </w:p>
+    <w:p>
+      <w:r>
+        <w:t xml:space="preserve">3) Si la LED témoin est jaune, restez appuyer sur le bouton et </w:t>
+      </w:r>
+      <w:r>
+        <w:t>reportez-vous</w:t>
+      </w:r>
+      <w:r>
+        <w:t xml:space="preserve"> à la section ci-dessous.</w:t>
+      </w:r>
+    </w:p>
+    <w:p>
+      <w:r>
+        <w:t>4) S'il n'y a pas de consonnes dans le numéro de série et si la LED témoin est verte, appuyez 2 fois sur le bouton.</w:t>
+      </w:r>
+    </w:p>
+    <w:p>
+      <w:r>
+        <w:t>5) Si la LED témoin est rouge et qu'il y a un indicateur portant la mention "KAYAK" éteint, appuyez 1 fois courtement sur le bouton.</w:t>
+      </w:r>
+    </w:p>
+    <w:p>
+      <w:r>
+        <w:t>6) Si la LED témoin est verte et qu'il n'y pas de chiffres premiers dans le numéro de série</w:t>
+      </w:r>
+      <w:r>
+        <w:t>, restez appuyer sur le bouton et</w:t>
+      </w:r>
+      <w:r>
         <w:t xml:space="preserve"> </w:t>
       </w:r>
       <w:r>
-        <w:rPr>
-          <w:lang w:val="es-ES"/>
-        </w:rPr>
-        <w:t>:</w:t>
-      </w:r>
-    </w:p>
-    <w:p>
-      <w:pPr>
-        <w:pStyle w:val="Titre1"/>
-      </w:pPr>
-      <w:bookmarkStart w:id="3" w:name="_Toc513452440"/>
-      <w:r>
-        <w:t>Module Bouton :</w:t>
-      </w:r>
+        <w:t>reportez-vous</w:t>
+      </w:r>
+      <w:r>
+        <w:t xml:space="preserve"> à la section ci-dessous.</w:t>
+      </w:r>
+    </w:p>
+    <w:p>
+      <w:r>
+        <w:t xml:space="preserve">7) Si aucun des cas ci-dessus ne convient, restez appuyer sur le bouton et </w:t>
+      </w:r>
+      <w:r>
+        <w:t>reportez-vous</w:t>
+      </w:r>
+      <w:r>
+        <w:t xml:space="preserve"> à la section ci-dessous.</w:t>
+      </w:r>
+    </w:p>
+    <w:p/>
+    <w:p>
+      <w:bookmarkStart w:id="3" w:name="_GoBack"/>
       <w:bookmarkEnd w:id="3"/>
     </w:p>
     <w:p/>
     <w:p>
       <w:r>
-        <w:t xml:space="preserve">Pour désactiver ce module, </w:t>
-      </w:r>
-      <w:r>
-        <w:t>reportez-vous</w:t>
-      </w:r>
-      <w:r>
-        <w:t xml:space="preserve"> aux conditions suivantes :</w:t>
+        <w:t xml:space="preserve">Lorsque vous restez appuyer sur le bouton, la LED témoin va changer de couleur </w:t>
+      </w:r>
+      <w:r>
+        <w:t>régulièrement</w:t>
+      </w:r>
+      <w:r>
+        <w:t>.</w:t>
+      </w:r>
+    </w:p>
+    <w:p>
+      <w:r>
+        <w:t>Vous devrez alors appuyez a un moment spécifique. Ne relâchez pas tout de suite !</w:t>
       </w:r>
     </w:p>
     <w:p/>
     <w:p>
       <w:r>
-        <w:t>1) Si la LED témoin est rouge et que le numéro de série contient exactement 1 voyelle, appuyez 2 fois sur le bouton.</w:t>
-      </w:r>
-    </w:p>
-    <w:p>
-      <w:r>
-        <w:t>2) Si il y a un indicateur portant la mention "ASTROLOGIE" allumé, appuyez 1 fois courtement sur le bouton.</w:t>
-      </w:r>
-    </w:p>
-    <w:p>
-      <w:r>
-        <w:t xml:space="preserve">3) Si la LED témoin est jaune, restez appuyer sur le bouton et </w:t>
-      </w:r>
-      <w:r>
-        <w:t>reportez-vous</w:t>
-      </w:r>
-      <w:r>
-        <w:t xml:space="preserve"> à la section ci-dessous.</w:t>
-      </w:r>
-    </w:p>
-    <w:p>
-      <w:r>
-        <w:t>4) S'il n'y a pas de consonnes dans le numéro de série et si la LED témoin est verte, appuyez 2 fois sur le bouton.</w:t>
-      </w:r>
-    </w:p>
-    <w:p>
-      <w:r>
-        <w:t>5) Si la LED témoin est rouge et qu'il y a un indicateur portant la mention "KAYAK" éteint, appuyez 1 fois courtement sur le bouton.</w:t>
-      </w:r>
-    </w:p>
-    <w:p>
-      <w:r>
-        <w:t>6) Si la LED témoin est verte et qu'il n'y pas de chiffres premiers dans le numéro de série</w:t>
-      </w:r>
-      <w:r>
-        <w:t>, restez appuyer sur le bouton et</w:t>
-      </w:r>
-      <w:r>
-        <w:t xml:space="preserve"> </w:t>
-      </w:r>
-      <w:r>
-        <w:t>reportez-vous</w:t>
-      </w:r>
-      <w:r>
-        <w:t xml:space="preserve"> à la section ci-dessous.</w:t>
-      </w:r>
-    </w:p>
-    <w:p>
-      <w:r>
-        <w:t xml:space="preserve">7) Si aucun des cas ci-dessus ne convient, restez appuyer sur le bouton et </w:t>
-      </w:r>
-      <w:r>
-        <w:t>reportez-vous</w:t>
-      </w:r>
-      <w:r>
-        <w:t xml:space="preserve"> à la section ci-dessous.</w:t>
+        <w:t>1) Si la somme de tous les chiffres du numéro de série est pair : relâchez quand la LED est violette.</w:t>
+      </w:r>
+    </w:p>
+    <w:p>
+      <w:r>
+        <w:t>2) S'il y a exactement un chiffre premier dans le numéro de série : relâchez quand la LED est cyan.</w:t>
+      </w:r>
+    </w:p>
+    <w:p>
+      <w:r>
+        <w:t>3) S'il n'y a pas de consonne dans le numéro de série : relâchez quand la LED est orange.</w:t>
+      </w:r>
+    </w:p>
+    <w:p>
+      <w:r>
+        <w:t>4) Sinon, relâchez quand la LED est cyan.</w:t>
       </w:r>
     </w:p>
     <w:p/>
     <w:p/>
-    <w:p/>
-    <w:p>
-      <w:r>
-        <w:t xml:space="preserve">Lorsque vous restez appuyer sur le bouton, la LED témoin va changer de couleur </w:t>
-      </w:r>
-      <w:r>
-        <w:t>régulièrement</w:t>
-      </w:r>
-      <w:r>
-        <w:t>.</w:t>
-      </w:r>
-    </w:p>
-    <w:p>
-      <w:r>
-        <w:t>Vous devrez alors appuyez a un moment spécifique. Ne relâchez pas tout de suite !</w:t>
-      </w:r>
-    </w:p>
-    <w:p/>
-    <w:p>
-      <w:r>
-        <w:t>1) Si la somme de tous les chiffres du numéro de série est pair : relâchez quand la LED est violette.</w:t>
-      </w:r>
-    </w:p>
-    <w:p>
-      <w:r>
-        <w:t>2) S'il y a exactement un chiffre premier dans le numéro de série : relâchez quand la LED est cyan.</w:t>
-      </w:r>
-    </w:p>
-    <w:p>
-      <w:r>
-        <w:t>3) S'il n'y a pas de consonne dans le numéro de série : relâchez quand la LED est orange.</w:t>
-      </w:r>
-    </w:p>
-    <w:p>
-      <w:r>
-        <w:t>4) Sinon, relâchez quand la LED est cyan.</w:t>
+    <w:p>
+      <w:pPr>
+        <w:pStyle w:val="Titre1"/>
+      </w:pPr>
+      <w:r>
+        <w:rPr>
+          <w:u w:val="none"/>
+        </w:rPr>
+        <w:tab/>
+      </w:r>
+      <w:r>
+        <w:t>ANNEXE : ECRAN LCD</w:t>
+      </w:r>
+    </w:p>
+    <w:p>
+      <w:r>
+        <w:t>L’écran est scindé en 2 parties :</w:t>
+      </w:r>
+      <w:r>
+        <w:br/>
+      </w:r>
+      <w:r>
+        <w:tab/>
+        <w:t>La partie du haut est le SERIAL pour le module piano.</w:t>
+      </w:r>
+      <w:r>
+        <w:br/>
+      </w:r>
+      <w:r>
+        <w:tab/>
+      </w:r>
+      <w:r>
+        <w:t>La seconde est pour le module morse ; elle vous permet de savoir quel mot vous avez choisi avant de le valider.</w:t>
+      </w:r>
+    </w:p>
+    <w:p>
+      <w:r>
+        <w:rPr>
+          <w:noProof/>
+        </w:rPr>
+        <mc:AlternateContent>
+          <mc:Choice Requires="wps">
+            <w:drawing>
+              <wp:anchor distT="0" distB="0" distL="114300" distR="114300" simplePos="0" relativeHeight="251664384" behindDoc="0" locked="0" layoutInCell="1" allowOverlap="1">
+                <wp:simplePos x="0" y="0"/>
+                <wp:positionH relativeFrom="column">
+                  <wp:posOffset>572744</wp:posOffset>
+                </wp:positionH>
+                <wp:positionV relativeFrom="paragraph">
+                  <wp:posOffset>1024057</wp:posOffset>
+                </wp:positionV>
+                <wp:extent cx="4203865" cy="23751"/>
+                <wp:effectExtent l="0" t="0" r="25400" b="33655"/>
+                <wp:wrapNone/>
+                <wp:docPr id="12" name="Connecteur droit 12"/>
+                <wp:cNvGraphicFramePr/>
+                <a:graphic xmlns:a="http://schemas.openxmlformats.org/drawingml/2006/main">
+                  <a:graphicData uri="http://schemas.microsoft.com/office/word/2010/wordprocessingShape">
+                    <wps:wsp>
+                      <wps:cNvCnPr/>
+                      <wps:spPr>
+                        <a:xfrm>
+                          <a:off x="0" y="0"/>
+                          <a:ext cx="4203865" cy="23751"/>
+                        </a:xfrm>
+                        <a:prstGeom prst="line">
+                          <a:avLst/>
+                        </a:prstGeom>
+                      </wps:spPr>
+                      <wps:style>
+                        <a:lnRef idx="1">
+                          <a:schemeClr val="accent1"/>
+                        </a:lnRef>
+                        <a:fillRef idx="0">
+                          <a:schemeClr val="accent1"/>
+                        </a:fillRef>
+                        <a:effectRef idx="0">
+                          <a:schemeClr val="accent1"/>
+                        </a:effectRef>
+                        <a:fontRef idx="minor">
+                          <a:schemeClr val="tx1"/>
+                        </a:fontRef>
+                      </wps:style>
+                      <wps:bodyPr/>
+                    </wps:wsp>
+                  </a:graphicData>
+                </a:graphic>
+              </wp:anchor>
+            </w:drawing>
+          </mc:Choice>
+          <mc:Fallback>
+            <w:pict>
+              <v:line w14:anchorId="36B29DBB" id="Connecteur droit 12" o:spid="_x0000_s1026" style="position:absolute;z-index:251664384;visibility:visible;mso-wrap-style:square;mso-wrap-distance-left:9pt;mso-wrap-distance-top:0;mso-wrap-distance-right:9pt;mso-wrap-distance-bottom:0;mso-position-horizontal:absolute;mso-position-horizontal-relative:text;mso-position-vertical:absolute;mso-position-vertical-relative:text" from="45.1pt,80.65pt" to="376.1pt,82.5pt" o:gfxdata="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" strokecolor="#5b9bd5 [3204]" strokeweight=".5pt">
+                <v:stroke joinstyle="miter"/>
+              </v:line>
+            </w:pict>
+          </mc:Fallback>
+        </mc:AlternateContent>
+      </w:r>
+      <w:r>
+        <w:rPr>
+          <w:noProof/>
+        </w:rPr>
+        <w:drawing>
+          <wp:inline distT="0" distB="0" distL="0" distR="0">
+            <wp:extent cx="5759450" cy="2743200"/>
+            <wp:effectExtent l="0" t="0" r="0" b="0"/>
+            <wp:docPr id="11" name="Image 11"/>
+            <wp:cNvGraphicFramePr>
+              <a:graphicFrameLocks xmlns:a="http://schemas.openxmlformats.org/drawingml/2006/main" noChangeAspect="1"/>
+            </wp:cNvGraphicFramePr>
+            <a:graphic xmlns:a="http://schemas.openxmlformats.org/drawingml/2006/main">
+              <a:graphicData uri="http://schemas.openxmlformats.org/drawingml/2006/picture">
+                <pic:pic xmlns:pic="http://schemas.openxmlformats.org/drawingml/2006/picture">
+                  <pic:nvPicPr>
+                    <pic:cNvPr id="0" name="Picture 21"/>
+                    <pic:cNvPicPr>
+                      <a:picLocks noChangeAspect="1" noChangeArrowheads="1"/>
+                    </pic:cNvPicPr>
+                  </pic:nvPicPr>
+                  <pic:blipFill>
+                    <a:blip r:embed="rId24">
+                      <a:extLst>
+                        <a:ext uri="{28A0092B-C50C-407E-A947-70E740481C1C}">
+                          <a14:useLocalDpi xmlns:a14="http://schemas.microsoft.com/office/drawing/2010/main" val="0"/>
+                        </a:ext>
+                      </a:extLst>
+                    </a:blip>
+                    <a:srcRect/>
+                    <a:stretch>
+                      <a:fillRect/>
+                    </a:stretch>
+                  </pic:blipFill>
+                  <pic:spPr bwMode="auto">
+                    <a:xfrm>
+                      <a:off x="0" y="0"/>
+                      <a:ext cx="5759450" cy="2743200"/>
+                    </a:xfrm>
+                    <a:prstGeom prst="rect">
+                      <a:avLst/>
+                    </a:prstGeom>
+                    <a:noFill/>
+                    <a:ln>
+                      <a:noFill/>
+                    </a:ln>
+                  </pic:spPr>
+                </pic:pic>
+              </a:graphicData>
+            </a:graphic>
+          </wp:inline>
+        </w:drawing>
       </w:r>
     </w:p>
     <w:sectPr>
@@ -1773,7 +3618,7 @@
 </file>
 
 <file path=word/endnotes.xml><?xml version="1.0" encoding="utf-8"?>
-<w:endnotes xmlns:wpc="http://schemas.microsoft.com/office/word/2010/wordprocessingCanvas" xmlns:mc="http://schemas.openxmlformats.org/markup-compatibility/2006" xmlns:o="urn:schemas-microsoft-com:office:office" xmlns:r="http://schemas.openxmlformats.org/officeDocument/2006/relationships" xmlns:m="http://schemas.openxmlformats.org/officeDocument/2006/math" xmlns:v="urn:schemas-microsoft-com:vml" xmlns:wp14="http://schemas.microsoft.com/office/word/2010/wordprocessingDrawing" xmlns:wp="http://schemas.openxmlformats.org/drawingml/2006/wordprocessingDrawing" xmlns:w10="urn:schemas-microsoft-com:office:word" xmlns:w="http://schemas.openxmlformats.org/wordprocessingml/2006/main" xmlns:w14="http://schemas.microsoft.com/office/word/2010/wordml" xmlns:w15="http://schemas.microsoft.com/office/word/2012/wordml" xmlns:wpg="http://schemas.microsoft.com/office/word/2010/wordprocessingGroup" xmlns:wpi="http://schemas.microsoft.com/office/word/2010/wordprocessingInk" xmlns:wne="http://schemas.microsoft.com/office/word/2006/wordml" xmlns:wps="http://schemas.microsoft.com/office/word/2010/wordprocessingShape" mc:Ignorable="w14 w15 wp14">
+<w:endnotes xmlns:wpc="http://schemas.microsoft.com/office/word/2010/wordprocessingCanvas" xmlns:cx="http://schemas.microsoft.com/office/drawing/2014/chartex" xmlns:cx1="http://schemas.microsoft.com/office/drawing/2015/9/8/chartex" xmlns:cx2="http://schemas.microsoft.com/office/drawing/2015/10/21/chartex" xmlns:cx3="http://schemas.microsoft.com/office/drawing/2016/5/9/chartex" xmlns:cx4="http://schemas.microsoft.com/office/drawing/2016/5/10/chartex" xmlns:cx5="http://schemas.microsoft.com/office/drawing/2016/5/11/chartex" xmlns:cx6="http://schemas.microsoft.com/office/drawing/2016/5/12/chartex" xmlns:cx7="http://schemas.microsoft.com/office/drawing/2016/5/13/chartex" xmlns:cx8="http://schemas.microsoft.com/office/drawing/2016/5/14/chartex" xmlns:mc="http://schemas.openxmlformats.org/markup-compatibility/2006" xmlns:aink="http://schemas.microsoft.com/office/drawing/2016/ink" xmlns:am3d="http://schemas.microsoft.com/office/drawing/2017/model3d" xmlns:o="urn:schemas-microsoft-com:office:office" xmlns:r="http://schemas.openxmlformats.org/officeDocument/2006/relationships" xmlns:m="http://schemas.openxmlformats.org/officeDocument/2006/math" xmlns:v="urn:schemas-microsoft-com:vml" xmlns:wp14="http://schemas.microsoft.com/office/word/2010/wordprocessingDrawing" xmlns:wp="http://schemas.openxmlformats.org/drawingml/2006/wordprocessingDrawing" xmlns:w10="urn:schemas-microsoft-com:office:word" xmlns:w="http://schemas.openxmlformats.org/wordprocessingml/2006/main" xmlns:w14="http://schemas.microsoft.com/office/word/2010/wordml" xmlns:w15="http://schemas.microsoft.com/office/word/2012/wordml" xmlns:w16cid="http://schemas.microsoft.com/office/word/2016/wordml/cid" xmlns:w16se="http://schemas.microsoft.com/office/word/2015/wordml/symex" xmlns:wpg="http://schemas.microsoft.com/office/word/2010/wordprocessingGroup" xmlns:wpi="http://schemas.microsoft.com/office/word/2010/wordprocessingInk" xmlns:wne="http://schemas.microsoft.com/office/word/2006/wordml" xmlns:wps="http://schemas.microsoft.com/office/word/2010/wordprocessingShape" mc:Ignorable="w14 w15 w16se w16cid wp14">
   <w:endnote w:type="separator" w:id="-1">
     <w:p>
       <w:pPr>
@@ -1798,7 +3643,7 @@
 </file>
 
 <file path=word/footer1.xml><?xml version="1.0" encoding="utf-8"?>
-<w:ftr xmlns:wpc="http://schemas.microsoft.com/office/word/2010/wordprocessingCanvas" xmlns:mc="http://schemas.openxmlformats.org/markup-compatibility/2006" xmlns:o="urn:schemas-microsoft-com:office:office" xmlns:r="http://schemas.openxmlformats.org/officeDocument/2006/relationships" xmlns:m="http://schemas.openxmlformats.org/officeDocument/2006/math" xmlns:v="urn:schemas-microsoft-com:vml" xmlns:wp14="http://schemas.microsoft.com/office/word/2010/wordprocessingDrawing" xmlns:wp="http://schemas.openxmlformats.org/drawingml/2006/wordprocessingDrawing" xmlns:w10="urn:schemas-microsoft-com:office:word" xmlns:w="http://schemas.openxmlformats.org/wordprocessingml/2006/main" xmlns:w14="http://schemas.microsoft.com/office/word/2010/wordml" xmlns:w15="http://schemas.microsoft.com/office/word/2012/wordml" xmlns:wpg="http://schemas.microsoft.com/office/word/2010/wordprocessingGroup" xmlns:wpi="http://schemas.microsoft.com/office/word/2010/wordprocessingInk" xmlns:wne="http://schemas.microsoft.com/office/word/2006/wordml" xmlns:wps="http://schemas.microsoft.com/office/word/2010/wordprocessingShape" mc:Ignorable="w14 w15 wp14">
+<w:ftr xmlns:wpc="http://schemas.microsoft.com/office/word/2010/wordprocessingCanvas" xmlns:cx="http://schemas.microsoft.com/office/drawing/2014/chartex" xmlns:cx1="http://schemas.microsoft.com/office/drawing/2015/9/8/chartex" xmlns:cx2="http://schemas.microsoft.com/office/drawing/2015/10/21/chartex" xmlns:cx3="http://schemas.microsoft.com/office/drawing/2016/5/9/chartex" xmlns:cx4="http://schemas.microsoft.com/office/drawing/2016/5/10/chartex" xmlns:cx5="http://schemas.microsoft.com/office/drawing/2016/5/11/chartex" xmlns:cx6="http://schemas.microsoft.com/office/drawing/2016/5/12/chartex" xmlns:cx7="http://schemas.microsoft.com/office/drawing/2016/5/13/chartex" xmlns:cx8="http://schemas.microsoft.com/office/drawing/2016/5/14/chartex" xmlns:mc="http://schemas.openxmlformats.org/markup-compatibility/2006" xmlns:aink="http://schemas.microsoft.com/office/drawing/2016/ink" xmlns:am3d="http://schemas.microsoft.com/office/drawing/2017/model3d" xmlns:o="urn:schemas-microsoft-com:office:office" xmlns:r="http://schemas.openxmlformats.org/officeDocument/2006/relationships" xmlns:m="http://schemas.openxmlformats.org/officeDocument/2006/math" xmlns:v="urn:schemas-microsoft-com:vml" xmlns:wp14="http://schemas.microsoft.com/office/word/2010/wordprocessingDrawing" xmlns:wp="http://schemas.openxmlformats.org/drawingml/2006/wordprocessingDrawing" xmlns:w10="urn:schemas-microsoft-com:office:word" xmlns:w="http://schemas.openxmlformats.org/wordprocessingml/2006/main" xmlns:w14="http://schemas.microsoft.com/office/word/2010/wordml" xmlns:w15="http://schemas.microsoft.com/office/word/2012/wordml" xmlns:w16cid="http://schemas.microsoft.com/office/word/2016/wordml/cid" xmlns:w16se="http://schemas.microsoft.com/office/word/2015/wordml/symex" xmlns:wpg="http://schemas.microsoft.com/office/word/2010/wordprocessingGroup" xmlns:wpi="http://schemas.microsoft.com/office/word/2010/wordprocessingInk" xmlns:wne="http://schemas.microsoft.com/office/word/2006/wordml" xmlns:wps="http://schemas.microsoft.com/office/word/2010/wordprocessingShape" mc:Ignorable="w14 w15 w16se w16cid wp14">
   <w:sdt>
     <w:sdtPr>
       <w:id w:val="228429129"/>
@@ -1807,6 +3652,7 @@
         <w:docPartUnique/>
       </w:docPartObj>
     </w:sdtPr>
+    <w:sdtEndPr/>
     <w:sdtContent>
       <w:p>
         <w:pPr>
@@ -1842,8 +3688,29 @@
 </w:ftr>
 </file>
 
+<file path=word/footer2.xml><?xml version="1.0" encoding="utf-8"?>
+<w:ftr xmlns:wpc="http://schemas.microsoft.com/office/word/2010/wordprocessingCanvas" xmlns:cx="http://schemas.microsoft.com/office/drawing/2014/chartex" xmlns:cx1="http://schemas.microsoft.com/office/drawing/2015/9/8/chartex" xmlns:cx2="http://schemas.microsoft.com/office/drawing/2015/10/21/chartex" xmlns:cx3="http://schemas.microsoft.com/office/drawing/2016/5/9/chartex" xmlns:cx4="http://schemas.microsoft.com/office/drawing/2016/5/10/chartex" xmlns:cx5="http://schemas.microsoft.com/office/drawing/2016/5/11/chartex" xmlns:cx6="http://schemas.microsoft.com/office/drawing/2016/5/12/chartex" xmlns:cx7="http://schemas.microsoft.com/office/drawing/2016/5/13/chartex" xmlns:cx8="http://schemas.microsoft.com/office/drawing/2016/5/14/chartex" xmlns:mc="http://schemas.openxmlformats.org/markup-compatibility/2006" xmlns:aink="http://schemas.microsoft.com/office/drawing/2016/ink" xmlns:am3d="http://schemas.microsoft.com/office/drawing/2017/model3d" xmlns:o="urn:schemas-microsoft-com:office:office" xmlns:r="http://schemas.openxmlformats.org/officeDocument/2006/relationships" xmlns:m="http://schemas.openxmlformats.org/officeDocument/2006/math" xmlns:v="urn:schemas-microsoft-com:vml" xmlns:wp14="http://schemas.microsoft.com/office/word/2010/wordprocessingDrawing" xmlns:wp="http://schemas.openxmlformats.org/drawingml/2006/wordprocessingDrawing" xmlns:w10="urn:schemas-microsoft-com:office:word" xmlns:w="http://schemas.openxmlformats.org/wordprocessingml/2006/main" xmlns:w14="http://schemas.microsoft.com/office/word/2010/wordml" xmlns:w15="http://schemas.microsoft.com/office/word/2012/wordml" xmlns:w16cid="http://schemas.microsoft.com/office/word/2016/wordml/cid" xmlns:w16se="http://schemas.microsoft.com/office/word/2015/wordml/symex" xmlns:wpg="http://schemas.microsoft.com/office/word/2010/wordprocessingGroup" xmlns:wpi="http://schemas.microsoft.com/office/word/2010/wordprocessingInk" xmlns:wne="http://schemas.microsoft.com/office/word/2006/wordml" xmlns:wps="http://schemas.microsoft.com/office/word/2010/wordprocessingShape" mc:Ignorable="w14 w15 w16se w16cid wp14">
+  <w:p>
+    <w:pPr>
+      <w:pStyle w:val="auteurs"/>
+    </w:pPr>
+    <w:r>
+      <w:t>Victor REBECQ Thomas NAHMIAZ</w:t>
+    </w:r>
+    <w:r>
+      <w:t xml:space="preserve">                                         TIPE 2017-2018 PTSI 1</w:t>
+    </w:r>
+  </w:p>
+  <w:p>
+    <w:pPr>
+      <w:pStyle w:val="Pieddepage"/>
+    </w:pPr>
+  </w:p>
+</w:ftr>
+</file>
+
 <file path=word/footnotes.xml><?xml version="1.0" encoding="utf-8"?>
-<w:footnotes xmlns:wpc="http://schemas.microsoft.com/office/word/2010/wordprocessingCanvas" xmlns:mc="http://schemas.openxmlformats.org/markup-compatibility/2006" xmlns:o="urn:schemas-microsoft-com:office:office" xmlns:r="http://schemas.openxmlformats.org/officeDocument/2006/relationships" xmlns:m="http://schemas.openxmlformats.org/officeDocument/2006/math" xmlns:v="urn:schemas-microsoft-com:vml" xmlns:wp14="http://schemas.microsoft.com/office/word/2010/wordprocessingDrawing" xmlns:wp="http://schemas.openxmlformats.org/drawingml/2006/wordprocessingDrawing" xmlns:w10="urn:schemas-microsoft-com:office:word" xmlns:w="http://schemas.openxmlformats.org/wordprocessingml/2006/main" xmlns:w14="http://schemas.microsoft.com/office/word/2010/wordml" xmlns:w15="http://schemas.microsoft.com/office/word/2012/wordml" xmlns:wpg="http://schemas.microsoft.com/office/word/2010/wordprocessingGroup" xmlns:wpi="http://schemas.microsoft.com/office/word/2010/wordprocessingInk" xmlns:wne="http://schemas.microsoft.com/office/word/2006/wordml" xmlns:wps="http://schemas.microsoft.com/office/word/2010/wordprocessingShape" mc:Ignorable="w14 w15 wp14">
+<w:footnotes xmlns:wpc="http://schemas.microsoft.com/office/word/2010/wordprocessingCanvas" xmlns:cx="http://schemas.microsoft.com/office/drawing/2014/chartex" xmlns:cx1="http://schemas.microsoft.com/office/drawing/2015/9/8/chartex" xmlns:cx2="http://schemas.microsoft.com/office/drawing/2015/10/21/chartex" xmlns:cx3="http://schemas.microsoft.com/office/drawing/2016/5/9/chartex" xmlns:cx4="http://schemas.microsoft.com/office/drawing/2016/5/10/chartex" xmlns:cx5="http://schemas.microsoft.com/office/drawing/2016/5/11/chartex" xmlns:cx6="http://schemas.microsoft.com/office/drawing/2016/5/12/chartex" xmlns:cx7="http://schemas.microsoft.com/office/drawing/2016/5/13/chartex" xmlns:cx8="http://schemas.microsoft.com/office/drawing/2016/5/14/chartex" xmlns:mc="http://schemas.openxmlformats.org/markup-compatibility/2006" xmlns:aink="http://schemas.microsoft.com/office/drawing/2016/ink" xmlns:am3d="http://schemas.microsoft.com/office/drawing/2017/model3d" xmlns:o="urn:schemas-microsoft-com:office:office" xmlns:r="http://schemas.openxmlformats.org/officeDocument/2006/relationships" xmlns:m="http://schemas.openxmlformats.org/officeDocument/2006/math" xmlns:v="urn:schemas-microsoft-com:vml" xmlns:wp14="http://schemas.microsoft.com/office/word/2010/wordprocessingDrawing" xmlns:wp="http://schemas.openxmlformats.org/drawingml/2006/wordprocessingDrawing" xmlns:w10="urn:schemas-microsoft-com:office:word" xmlns:w="http://schemas.openxmlformats.org/wordprocessingml/2006/main" xmlns:w14="http://schemas.microsoft.com/office/word/2010/wordml" xmlns:w15="http://schemas.microsoft.com/office/word/2012/wordml" xmlns:w16cid="http://schemas.microsoft.com/office/word/2016/wordml/cid" xmlns:w16se="http://schemas.microsoft.com/office/word/2015/wordml/symex" xmlns:wpg="http://schemas.microsoft.com/office/word/2010/wordprocessingGroup" xmlns:wpi="http://schemas.microsoft.com/office/word/2010/wordprocessingInk" xmlns:wne="http://schemas.microsoft.com/office/word/2006/wordml" xmlns:wps="http://schemas.microsoft.com/office/word/2010/wordprocessingShape" mc:Ignorable="w14 w15 w16se w16cid wp14">
   <w:footnote w:type="separator" w:id="-1">
     <w:p>
       <w:pPr>
@@ -1867,8 +3734,361 @@
 </w:footnotes>
 </file>
 
+<file path=word/numbering.xml><?xml version="1.0" encoding="utf-8"?>
+<w:numbering xmlns:wpc="http://schemas.microsoft.com/office/word/2010/wordprocessingCanvas" xmlns:cx="http://schemas.microsoft.com/office/drawing/2014/chartex" xmlns:cx1="http://schemas.microsoft.com/office/drawing/2015/9/8/chartex" xmlns:cx2="http://schemas.microsoft.com/office/drawing/2015/10/21/chartex" xmlns:cx3="http://schemas.microsoft.com/office/drawing/2016/5/9/chartex" xmlns:cx4="http://schemas.microsoft.com/office/drawing/2016/5/10/chartex" xmlns:cx5="http://schemas.microsoft.com/office/drawing/2016/5/11/chartex" xmlns:cx6="http://schemas.microsoft.com/office/drawing/2016/5/12/chartex" xmlns:cx7="http://schemas.microsoft.com/office/drawing/2016/5/13/chartex" xmlns:cx8="http://schemas.microsoft.com/office/drawing/2016/5/14/chartex" xmlns:mc="http://schemas.openxmlformats.org/markup-compatibility/2006" xmlns:aink="http://schemas.microsoft.com/office/drawing/2016/ink" xmlns:am3d="http://schemas.microsoft.com/office/drawing/2017/model3d" xmlns:o="urn:schemas-microsoft-com:office:office" xmlns:r="http://schemas.openxmlformats.org/officeDocument/2006/relationships" xmlns:m="http://schemas.openxmlformats.org/officeDocument/2006/math" xmlns:v="urn:schemas-microsoft-com:vml" xmlns:wp14="http://schemas.microsoft.com/office/word/2010/wordprocessingDrawing" xmlns:wp="http://schemas.openxmlformats.org/drawingml/2006/wordprocessingDrawing" xmlns:w10="urn:schemas-microsoft-com:office:word" xmlns:w="http://schemas.openxmlformats.org/wordprocessingml/2006/main" xmlns:w14="http://schemas.microsoft.com/office/word/2010/wordml" xmlns:w15="http://schemas.microsoft.com/office/word/2012/wordml" xmlns:w16cid="http://schemas.microsoft.com/office/word/2016/wordml/cid" xmlns:w16se="http://schemas.microsoft.com/office/word/2015/wordml/symex" xmlns:wpg="http://schemas.microsoft.com/office/word/2010/wordprocessingGroup" xmlns:wpi="http://schemas.microsoft.com/office/word/2010/wordprocessingInk" xmlns:wne="http://schemas.microsoft.com/office/word/2006/wordml" xmlns:wps="http://schemas.microsoft.com/office/word/2010/wordprocessingShape" mc:Ignorable="w14 w15 w16se w16cid wp14">
+  <w:abstractNum w:abstractNumId="0" w15:restartNumberingAfterBreak="0">
+    <w:nsid w:val="14B10009"/>
+    <w:multiLevelType w:val="hybridMultilevel"/>
+    <w:tmpl w:val="07383106"/>
+    <w:lvl w:ilvl="0" w:tplc="040C000B">
+      <w:start w:val="1"/>
+      <w:numFmt w:val="bullet"/>
+      <w:lvlText w:val=""/>
+      <w:lvlJc w:val="left"/>
+      <w:pPr>
+        <w:ind w:left="720" w:hanging="360"/>
+      </w:pPr>
+      <w:rPr>
+        <w:rFonts w:ascii="Wingdings" w:hAnsi="Wingdings" w:hint="default"/>
+      </w:rPr>
+    </w:lvl>
+    <w:lvl w:ilvl="1" w:tplc="040C0003" w:tentative="1">
+      <w:start w:val="1"/>
+      <w:numFmt w:val="bullet"/>
+      <w:lvlText w:val="o"/>
+      <w:lvlJc w:val="left"/>
+      <w:pPr>
+        <w:ind w:left="1440" w:hanging="360"/>
+      </w:pPr>
+      <w:rPr>
+        <w:rFonts w:ascii="Courier New" w:hAnsi="Courier New" w:cs="Courier New" w:hint="default"/>
+      </w:rPr>
+    </w:lvl>
+    <w:lvl w:ilvl="2" w:tplc="040C0005" w:tentative="1">
+      <w:start w:val="1"/>
+      <w:numFmt w:val="bullet"/>
+      <w:lvlText w:val=""/>
+      <w:lvlJc w:val="left"/>
+      <w:pPr>
+        <w:ind w:left="2160" w:hanging="360"/>
+      </w:pPr>
+      <w:rPr>
+        <w:rFonts w:ascii="Wingdings" w:hAnsi="Wingdings" w:hint="default"/>
+      </w:rPr>
+    </w:lvl>
+    <w:lvl w:ilvl="3" w:tplc="040C0001" w:tentative="1">
+      <w:start w:val="1"/>
+      <w:numFmt w:val="bullet"/>
+      <w:lvlText w:val=""/>
+      <w:lvlJc w:val="left"/>
+      <w:pPr>
+        <w:ind w:left="2880" w:hanging="360"/>
+      </w:pPr>
+      <w:rPr>
+        <w:rFonts w:ascii="Symbol" w:hAnsi="Symbol" w:hint="default"/>
+      </w:rPr>
+    </w:lvl>
+    <w:lvl w:ilvl="4" w:tplc="040C0003" w:tentative="1">
+      <w:start w:val="1"/>
+      <w:numFmt w:val="bullet"/>
+      <w:lvlText w:val="o"/>
+      <w:lvlJc w:val="left"/>
+      <w:pPr>
+        <w:ind w:left="3600" w:hanging="360"/>
+      </w:pPr>
+      <w:rPr>
+        <w:rFonts w:ascii="Courier New" w:hAnsi="Courier New" w:cs="Courier New" w:hint="default"/>
+      </w:rPr>
+    </w:lvl>
+    <w:lvl w:ilvl="5" w:tplc="040C0005" w:tentative="1">
+      <w:start w:val="1"/>
+      <w:numFmt w:val="bullet"/>
+      <w:lvlText w:val=""/>
+      <w:lvlJc w:val="left"/>
+      <w:pPr>
+        <w:ind w:left="4320" w:hanging="360"/>
+      </w:pPr>
+      <w:rPr>
+        <w:rFonts w:ascii="Wingdings" w:hAnsi="Wingdings" w:hint="default"/>
+      </w:rPr>
+    </w:lvl>
+    <w:lvl w:ilvl="6" w:tplc="040C0001" w:tentative="1">
+      <w:start w:val="1"/>
+      <w:numFmt w:val="bullet"/>
+      <w:lvlText w:val=""/>
+      <w:lvlJc w:val="left"/>
+      <w:pPr>
+        <w:ind w:left="5040" w:hanging="360"/>
+      </w:pPr>
+      <w:rPr>
+        <w:rFonts w:ascii="Symbol" w:hAnsi="Symbol" w:hint="default"/>
+      </w:rPr>
+    </w:lvl>
+    <w:lvl w:ilvl="7" w:tplc="040C0003" w:tentative="1">
+      <w:start w:val="1"/>
+      <w:numFmt w:val="bullet"/>
+      <w:lvlText w:val="o"/>
+      <w:lvlJc w:val="left"/>
+      <w:pPr>
+        <w:ind w:left="5760" w:hanging="360"/>
+      </w:pPr>
+      <w:rPr>
+        <w:rFonts w:ascii="Courier New" w:hAnsi="Courier New" w:cs="Courier New" w:hint="default"/>
+      </w:rPr>
+    </w:lvl>
+    <w:lvl w:ilvl="8" w:tplc="040C0005" w:tentative="1">
+      <w:start w:val="1"/>
+      <w:numFmt w:val="bullet"/>
+      <w:lvlText w:val=""/>
+      <w:lvlJc w:val="left"/>
+      <w:pPr>
+        <w:ind w:left="6480" w:hanging="360"/>
+      </w:pPr>
+      <w:rPr>
+        <w:rFonts w:ascii="Wingdings" w:hAnsi="Wingdings" w:hint="default"/>
+      </w:rPr>
+    </w:lvl>
+  </w:abstractNum>
+  <w:abstractNum w:abstractNumId="1" w15:restartNumberingAfterBreak="0">
+    <w:nsid w:val="19C01DD0"/>
+    <w:multiLevelType w:val="hybridMultilevel"/>
+    <w:tmpl w:val="CA4C53D8"/>
+    <w:lvl w:ilvl="0" w:tplc="040C0001">
+      <w:start w:val="1"/>
+      <w:numFmt w:val="bullet"/>
+      <w:lvlText w:val=""/>
+      <w:lvlJc w:val="left"/>
+      <w:pPr>
+        <w:ind w:left="720" w:hanging="360"/>
+      </w:pPr>
+      <w:rPr>
+        <w:rFonts w:ascii="Symbol" w:hAnsi="Symbol" w:hint="default"/>
+      </w:rPr>
+    </w:lvl>
+    <w:lvl w:ilvl="1" w:tplc="040C0003" w:tentative="1">
+      <w:start w:val="1"/>
+      <w:numFmt w:val="bullet"/>
+      <w:lvlText w:val="o"/>
+      <w:lvlJc w:val="left"/>
+      <w:pPr>
+        <w:ind w:left="1440" w:hanging="360"/>
+      </w:pPr>
+      <w:rPr>
+        <w:rFonts w:ascii="Courier New" w:hAnsi="Courier New" w:cs="Courier New" w:hint="default"/>
+      </w:rPr>
+    </w:lvl>
+    <w:lvl w:ilvl="2" w:tplc="040C0005" w:tentative="1">
+      <w:start w:val="1"/>
+      <w:numFmt w:val="bullet"/>
+      <w:lvlText w:val=""/>
+      <w:lvlJc w:val="left"/>
+      <w:pPr>
+        <w:ind w:left="2160" w:hanging="360"/>
+      </w:pPr>
+      <w:rPr>
+        <w:rFonts w:ascii="Wingdings" w:hAnsi="Wingdings" w:hint="default"/>
+      </w:rPr>
+    </w:lvl>
+    <w:lvl w:ilvl="3" w:tplc="040C0001" w:tentative="1">
+      <w:start w:val="1"/>
+      <w:numFmt w:val="bullet"/>
+      <w:lvlText w:val=""/>
+      <w:lvlJc w:val="left"/>
+      <w:pPr>
+        <w:ind w:left="2880" w:hanging="360"/>
+      </w:pPr>
+      <w:rPr>
+        <w:rFonts w:ascii="Symbol" w:hAnsi="Symbol" w:hint="default"/>
+      </w:rPr>
+    </w:lvl>
+    <w:lvl w:ilvl="4" w:tplc="040C0003" w:tentative="1">
+      <w:start w:val="1"/>
+      <w:numFmt w:val="bullet"/>
+      <w:lvlText w:val="o"/>
+      <w:lvlJc w:val="left"/>
+      <w:pPr>
+        <w:ind w:left="3600" w:hanging="360"/>
+      </w:pPr>
+      <w:rPr>
+        <w:rFonts w:ascii="Courier New" w:hAnsi="Courier New" w:cs="Courier New" w:hint="default"/>
+      </w:rPr>
+    </w:lvl>
+    <w:lvl w:ilvl="5" w:tplc="040C0005" w:tentative="1">
+      <w:start w:val="1"/>
+      <w:numFmt w:val="bullet"/>
+      <w:lvlText w:val=""/>
+      <w:lvlJc w:val="left"/>
+      <w:pPr>
+        <w:ind w:left="4320" w:hanging="360"/>
+      </w:pPr>
+      <w:rPr>
+        <w:rFonts w:ascii="Wingdings" w:hAnsi="Wingdings" w:hint="default"/>
+      </w:rPr>
+    </w:lvl>
+    <w:lvl w:ilvl="6" w:tplc="040C0001" w:tentative="1">
+      <w:start w:val="1"/>
+      <w:numFmt w:val="bullet"/>
+      <w:lvlText w:val=""/>
+      <w:lvlJc w:val="left"/>
+      <w:pPr>
+        <w:ind w:left="5040" w:hanging="360"/>
+      </w:pPr>
+      <w:rPr>
+        <w:rFonts w:ascii="Symbol" w:hAnsi="Symbol" w:hint="default"/>
+      </w:rPr>
+    </w:lvl>
+    <w:lvl w:ilvl="7" w:tplc="040C0003" w:tentative="1">
+      <w:start w:val="1"/>
+      <w:numFmt w:val="bullet"/>
+      <w:lvlText w:val="o"/>
+      <w:lvlJc w:val="left"/>
+      <w:pPr>
+        <w:ind w:left="5760" w:hanging="360"/>
+      </w:pPr>
+      <w:rPr>
+        <w:rFonts w:ascii="Courier New" w:hAnsi="Courier New" w:cs="Courier New" w:hint="default"/>
+      </w:rPr>
+    </w:lvl>
+    <w:lvl w:ilvl="8" w:tplc="040C0005" w:tentative="1">
+      <w:start w:val="1"/>
+      <w:numFmt w:val="bullet"/>
+      <w:lvlText w:val=""/>
+      <w:lvlJc w:val="left"/>
+      <w:pPr>
+        <w:ind w:left="6480" w:hanging="360"/>
+      </w:pPr>
+      <w:rPr>
+        <w:rFonts w:ascii="Wingdings" w:hAnsi="Wingdings" w:hint="default"/>
+      </w:rPr>
+    </w:lvl>
+  </w:abstractNum>
+  <w:abstractNum w:abstractNumId="2" w15:restartNumberingAfterBreak="0">
+    <w:nsid w:val="45B212A8"/>
+    <w:multiLevelType w:val="hybridMultilevel"/>
+    <w:tmpl w:val="EE3047B8"/>
+    <w:lvl w:ilvl="0" w:tplc="040C000B">
+      <w:start w:val="1"/>
+      <w:numFmt w:val="bullet"/>
+      <w:lvlText w:val=""/>
+      <w:lvlJc w:val="left"/>
+      <w:pPr>
+        <w:ind w:left="720" w:hanging="360"/>
+      </w:pPr>
+      <w:rPr>
+        <w:rFonts w:ascii="Wingdings" w:hAnsi="Wingdings" w:hint="default"/>
+      </w:rPr>
+    </w:lvl>
+    <w:lvl w:ilvl="1" w:tplc="040C0003" w:tentative="1">
+      <w:start w:val="1"/>
+      <w:numFmt w:val="bullet"/>
+      <w:lvlText w:val="o"/>
+      <w:lvlJc w:val="left"/>
+      <w:pPr>
+        <w:ind w:left="1440" w:hanging="360"/>
+      </w:pPr>
+      <w:rPr>
+        <w:rFonts w:ascii="Courier New" w:hAnsi="Courier New" w:cs="Courier New" w:hint="default"/>
+      </w:rPr>
+    </w:lvl>
+    <w:lvl w:ilvl="2" w:tplc="040C0005" w:tentative="1">
+      <w:start w:val="1"/>
+      <w:numFmt w:val="bullet"/>
+      <w:lvlText w:val=""/>
+      <w:lvlJc w:val="left"/>
+      <w:pPr>
+        <w:ind w:left="2160" w:hanging="360"/>
+      </w:pPr>
+      <w:rPr>
+        <w:rFonts w:ascii="Wingdings" w:hAnsi="Wingdings" w:hint="default"/>
+      </w:rPr>
+    </w:lvl>
+    <w:lvl w:ilvl="3" w:tplc="040C0001" w:tentative="1">
+      <w:start w:val="1"/>
+      <w:numFmt w:val="bullet"/>
+      <w:lvlText w:val=""/>
+      <w:lvlJc w:val="left"/>
+      <w:pPr>
+        <w:ind w:left="2880" w:hanging="360"/>
+      </w:pPr>
+      <w:rPr>
+        <w:rFonts w:ascii="Symbol" w:hAnsi="Symbol" w:hint="default"/>
+      </w:rPr>
+    </w:lvl>
+    <w:lvl w:ilvl="4" w:tplc="040C0003" w:tentative="1">
+      <w:start w:val="1"/>
+      <w:numFmt w:val="bullet"/>
+      <w:lvlText w:val="o"/>
+      <w:lvlJc w:val="left"/>
+      <w:pPr>
+        <w:ind w:left="3600" w:hanging="360"/>
+      </w:pPr>
+      <w:rPr>
+        <w:rFonts w:ascii="Courier New" w:hAnsi="Courier New" w:cs="Courier New" w:hint="default"/>
+      </w:rPr>
+    </w:lvl>
+    <w:lvl w:ilvl="5" w:tplc="040C0005" w:tentative="1">
+      <w:start w:val="1"/>
+      <w:numFmt w:val="bullet"/>
+      <w:lvlText w:val=""/>
+      <w:lvlJc w:val="left"/>
+      <w:pPr>
+        <w:ind w:left="4320" w:hanging="360"/>
+      </w:pPr>
+      <w:rPr>
+        <w:rFonts w:ascii="Wingdings" w:hAnsi="Wingdings" w:hint="default"/>
+      </w:rPr>
+    </w:lvl>
+    <w:lvl w:ilvl="6" w:tplc="040C0001" w:tentative="1">
+      <w:start w:val="1"/>
+      <w:numFmt w:val="bullet"/>
+      <w:lvlText w:val=""/>
+      <w:lvlJc w:val="left"/>
+      <w:pPr>
+        <w:ind w:left="5040" w:hanging="360"/>
+      </w:pPr>
+      <w:rPr>
+        <w:rFonts w:ascii="Symbol" w:hAnsi="Symbol" w:hint="default"/>
+      </w:rPr>
+    </w:lvl>
+    <w:lvl w:ilvl="7" w:tplc="040C0003" w:tentative="1">
+      <w:start w:val="1"/>
+      <w:numFmt w:val="bullet"/>
+      <w:lvlText w:val="o"/>
+      <w:lvlJc w:val="left"/>
+      <w:pPr>
+        <w:ind w:left="5760" w:hanging="360"/>
+      </w:pPr>
+      <w:rPr>
+        <w:rFonts w:ascii="Courier New" w:hAnsi="Courier New" w:cs="Courier New" w:hint="default"/>
+      </w:rPr>
+    </w:lvl>
+    <w:lvl w:ilvl="8" w:tplc="040C0005" w:tentative="1">
+      <w:start w:val="1"/>
+      <w:numFmt w:val="bullet"/>
+      <w:lvlText w:val=""/>
+      <w:lvlJc w:val="left"/>
+      <w:pPr>
+        <w:ind w:left="6480" w:hanging="360"/>
+      </w:pPr>
+      <w:rPr>
+        <w:rFonts w:ascii="Wingdings" w:hAnsi="Wingdings" w:hint="default"/>
+      </w:rPr>
+    </w:lvl>
+  </w:abstractNum>
+  <w:num w:numId="1">
+    <w:abstractNumId w:val="1"/>
+  </w:num>
+  <w:num w:numId="2">
+    <w:abstractNumId w:val="0"/>
+  </w:num>
+  <w:num w:numId="3">
+    <w:abstractNumId w:val="2"/>
+  </w:num>
+</w:numbering>
+</file>
+
 <file path=word/styles.xml><?xml version="1.0" encoding="utf-8"?>
-<w:styles xmlns:mc="http://schemas.openxmlformats.org/markup-compatibility/2006" xmlns:r="http://schemas.openxmlformats.org/officeDocument/2006/relationships" xmlns:w="http://schemas.openxmlformats.org/wordprocessingml/2006/main" xmlns:w14="http://schemas.microsoft.com/office/word/2010/wordml" xmlns:w15="http://schemas.microsoft.com/office/word/2012/wordml" mc:Ignorable="w14 w15">
+<w:styles xmlns:mc="http://schemas.openxmlformats.org/markup-compatibility/2006" xmlns:r="http://schemas.openxmlformats.org/officeDocument/2006/relationships" xmlns:w="http://schemas.openxmlformats.org/wordprocessingml/2006/main" xmlns:w14="http://schemas.microsoft.com/office/word/2010/wordml" xmlns:w15="http://schemas.microsoft.com/office/word/2012/wordml" xmlns:w16cid="http://schemas.microsoft.com/office/word/2016/wordml/cid" xmlns:w16se="http://schemas.microsoft.com/office/word/2015/wordml/symex" mc:Ignorable="w14 w15 w16se w16cid">
   <w:docDefaults>
     <w:rPrDefault>
       <w:rPr>
@@ -1884,7 +4104,7 @@
       </w:pPr>
     </w:pPrDefault>
   </w:docDefaults>
-  <w:latentStyles w:defLockedState="0" w:defUIPriority="99" w:defSemiHidden="0" w:defUnhideWhenUsed="0" w:defQFormat="0" w:count="371">
+  <w:latentStyles w:defLockedState="0" w:defUIPriority="99" w:defSemiHidden="0" w:defUnhideWhenUsed="0" w:defQFormat="0" w:count="375">
     <w:lsdException w:name="Normal" w:uiPriority="0" w:qFormat="1"/>
     <w:lsdException w:name="heading 1" w:uiPriority="9" w:qFormat="1"/>
     <w:lsdException w:name="heading 2" w:semiHidden="1" w:uiPriority="9" w:unhideWhenUsed="1" w:qFormat="1"/>
@@ -2256,6 +4476,10 @@
     <w:lsdException w:name="List Table 5 Dark Accent 6" w:uiPriority="50"/>
     <w:lsdException w:name="List Table 6 Colorful Accent 6" w:uiPriority="51"/>
     <w:lsdException w:name="List Table 7 Colorful Accent 6" w:uiPriority="52"/>
+    <w:lsdException w:name="Mention" w:semiHidden="1" w:unhideWhenUsed="1"/>
+    <w:lsdException w:name="Smart Hyperlink" w:semiHidden="1" w:unhideWhenUsed="1"/>
+    <w:lsdException w:name="Hashtag" w:semiHidden="1" w:unhideWhenUsed="1"/>
+    <w:lsdException w:name="Unresolved Mention" w:semiHidden="1" w:unhideWhenUsed="1"/>
   </w:latentStyles>
   <w:style w:type="paragraph" w:default="1" w:styleId="Normal">
     <w:name w:val="Normal"/>
@@ -2311,6 +4535,7 @@
   <w:style w:type="character" w:default="1" w:styleId="Policepardfaut">
     <w:name w:val="Default Paragraph Font"/>
     <w:uiPriority w:val="1"/>
+    <w:semiHidden/>
     <w:unhideWhenUsed/>
   </w:style>
   <w:style w:type="table" w:default="1" w:styleId="TableauNormal">
@@ -2596,540 +4821,37 @@
       <w:sz w:val="28"/>
     </w:rPr>
   </w:style>
-</w:styles>
-</file>
-
-<file path=word/glossary/document.xml><?xml version="1.0" encoding="utf-8"?>
-<w:glossaryDocument xmlns:wpc="http://schemas.microsoft.com/office/word/2010/wordprocessingCanvas" xmlns:mc="http://schemas.openxmlformats.org/markup-compatibility/2006" xmlns:o="urn:schemas-microsoft-com:office:office" xmlns:r="http://schemas.openxmlformats.org/officeDocument/2006/relationships" xmlns:m="http://schemas.openxmlformats.org/officeDocument/2006/math" xmlns:v="urn:schemas-microsoft-com:vml" xmlns:wp14="http://schemas.microsoft.com/office/word/2010/wordprocessingDrawing" xmlns:wp="http://schemas.openxmlformats.org/drawingml/2006/wordprocessingDrawing" xmlns:w10="urn:schemas-microsoft-com:office:word" xmlns:w="http://schemas.openxmlformats.org/wordprocessingml/2006/main" xmlns:w14="http://schemas.microsoft.com/office/word/2010/wordml" xmlns:w15="http://schemas.microsoft.com/office/word/2012/wordml" xmlns:wpg="http://schemas.microsoft.com/office/word/2010/wordprocessingGroup" xmlns:wpi="http://schemas.microsoft.com/office/word/2010/wordprocessingInk" xmlns:wne="http://schemas.microsoft.com/office/word/2006/wordml" xmlns:wps="http://schemas.microsoft.com/office/word/2010/wordprocessingShape" mc:Ignorable="w14 w15 wp14"/>
-</file>
-
-<file path=word/glossary/fontTable.xml><?xml version="1.0" encoding="utf-8"?>
-<w:fonts xmlns:mc="http://schemas.openxmlformats.org/markup-compatibility/2006" xmlns:r="http://schemas.openxmlformats.org/officeDocument/2006/relationships" xmlns:w="http://schemas.openxmlformats.org/wordprocessingml/2006/main" xmlns:w14="http://schemas.microsoft.com/office/word/2010/wordml" xmlns:w15="http://schemas.microsoft.com/office/word/2012/wordml" mc:Ignorable="w14 w15">
-  <w:font w:name="Calibri">
-    <w:panose1 w:val="020F0502020204030204"/>
-    <w:charset w:val="00"/>
-    <w:family w:val="swiss"/>
-    <w:pitch w:val="variable"/>
-    <w:sig w:usb0="E0002AFF" w:usb1="C000247B" w:usb2="00000009" w:usb3="00000000" w:csb0="000001FF" w:csb1="00000000"/>
-  </w:font>
-  <w:font w:name="Times New Roman">
-    <w:panose1 w:val="02020603050405020304"/>
-    <w:charset w:val="00"/>
-    <w:family w:val="roman"/>
-    <w:pitch w:val="variable"/>
-    <w:sig w:usb0="E0002EFF" w:usb1="C000785B" w:usb2="00000009" w:usb3="00000000" w:csb0="000001FF" w:csb1="00000000"/>
-  </w:font>
-  <w:font w:name="Calibri Light">
-    <w:panose1 w:val="020F0302020204030204"/>
-    <w:charset w:val="00"/>
-    <w:family w:val="swiss"/>
-    <w:pitch w:val="variable"/>
-    <w:sig w:usb0="E0002AFF" w:usb1="C000247B" w:usb2="00000009" w:usb3="00000000" w:csb0="000001FF" w:csb1="00000000"/>
-  </w:font>
-</w:fonts>
-</file>
-
-<file path=word/glossary/settings.xml><?xml version="1.0" encoding="utf-8"?>
-<w:settings xmlns:mc="http://schemas.openxmlformats.org/markup-compatibility/2006" xmlns:o="urn:schemas-microsoft-com:office:office" xmlns:r="http://schemas.openxmlformats.org/officeDocument/2006/relationships" xmlns:m="http://schemas.openxmlformats.org/officeDocument/2006/math" xmlns:v="urn:schemas-microsoft-com:vml" xmlns:w10="urn:schemas-microsoft-com:office:word" xmlns:w="http://schemas.openxmlformats.org/wordprocessingml/2006/main" xmlns:w14="http://schemas.microsoft.com/office/word/2010/wordml" xmlns:w15="http://schemas.microsoft.com/office/word/2012/wordml" xmlns:sl="http://schemas.openxmlformats.org/schemaLibrary/2006/main" mc:Ignorable="w14 w15">
-  <w:view w:val="normal"/>
-  <w:defaultTabStop w:val="708"/>
-  <w:hyphenationZone w:val="425"/>
-  <w:characterSpacingControl w:val="doNotCompress"/>
-  <w:compat>
-    <w:useFELayout/>
-    <w:compatSetting w:name="compatibilityMode" w:uri="http://schemas.microsoft.com/office/word" w:val="15"/>
-    <w:compatSetting w:name="overrideTableStyleFontSizeAndJustification" w:uri="http://schemas.microsoft.com/office/word" w:val="1"/>
-    <w:compatSetting w:name="enableOpenTypeFeatures" w:uri="http://schemas.microsoft.com/office/word" w:val="1"/>
-    <w:compatSetting w:name="doNotFlipMirrorIndents" w:uri="http://schemas.microsoft.com/office/word" w:val="1"/>
-    <w:compatSetting w:name="differentiateMultirowTableHeaders" w:uri="http://schemas.microsoft.com/office/word" w:val="1"/>
-  </w:compat>
-  <w:rsids>
-    <w:rsidRoot w:val="00177DBA"/>
-    <w:rsid w:val="00177DBA"/>
-    <w:rsid w:val="007C59AB"/>
-  </w:rsids>
-  <m:mathPr>
-    <m:mathFont m:val="Cambria Math"/>
-    <m:brkBin m:val="before"/>
-    <m:brkBinSub m:val="--"/>
-    <m:smallFrac m:val="0"/>
-    <m:dispDef/>
-    <m:lMargin m:val="0"/>
-    <m:rMargin m:val="0"/>
-    <m:defJc m:val="centerGroup"/>
-    <m:wrapIndent m:val="1440"/>
-    <m:intLim m:val="subSup"/>
-    <m:naryLim m:val="undOvr"/>
-  </m:mathPr>
-  <w:themeFontLang w:val="fr-FR"/>
-  <w:clrSchemeMapping w:bg1="light1" w:t1="dark1" w:bg2="light2" w:t2="dark2" w:accent1="accent1" w:accent2="accent2" w:accent3="accent3" w:accent4="accent4" w:accent5="accent5" w:accent6="accent6" w:hyperlink="hyperlink" w:followedHyperlink="followedHyperlink"/>
-  <w:decimalSymbol w:val=","/>
-  <w:listSeparator w:val=";"/>
-  <w15:chartTrackingRefBased/>
-</w:settings>
-</file>
-
-<file path=word/glossary/styles.xml><?xml version="1.0" encoding="utf-8"?>
-<w:styles xmlns:mc="http://schemas.openxmlformats.org/markup-compatibility/2006" xmlns:r="http://schemas.openxmlformats.org/officeDocument/2006/relationships" xmlns:w="http://schemas.openxmlformats.org/wordprocessingml/2006/main" xmlns:w14="http://schemas.microsoft.com/office/word/2010/wordml" xmlns:w15="http://schemas.microsoft.com/office/word/2012/wordml" mc:Ignorable="w14 w15">
-  <w:docDefaults>
-    <w:rPrDefault>
-      <w:rPr>
-        <w:rFonts w:asciiTheme="minorHAnsi" w:eastAsiaTheme="minorEastAsia" w:hAnsiTheme="minorHAnsi" w:cstheme="minorBidi"/>
-        <w:sz w:val="22"/>
-        <w:szCs w:val="22"/>
-        <w:lang w:val="fr-FR" w:eastAsia="fr-FR" w:bidi="ar-SA"/>
-      </w:rPr>
-    </w:rPrDefault>
-    <w:pPrDefault>
-      <w:pPr>
-        <w:spacing w:after="160" w:line="259" w:lineRule="auto"/>
-      </w:pPr>
-    </w:pPrDefault>
-  </w:docDefaults>
-  <w:latentStyles w:defLockedState="0" w:defUIPriority="99" w:defSemiHidden="0" w:defUnhideWhenUsed="0" w:defQFormat="0" w:count="371">
-    <w:lsdException w:name="Normal" w:uiPriority="0" w:qFormat="1"/>
-    <w:lsdException w:name="heading 1" w:uiPriority="9" w:qFormat="1"/>
-    <w:lsdException w:name="heading 2" w:semiHidden="1" w:uiPriority="9" w:unhideWhenUsed="1" w:qFormat="1"/>
-    <w:lsdException w:name="heading 3" w:semiHidden="1" w:uiPriority="9" w:unhideWhenUsed="1" w:qFormat="1"/>
-    <w:lsdException w:name="heading 4" w:semiHidden="1" w:uiPriority="9" w:unhideWhenUsed="1" w:qFormat="1"/>
-    <w:lsdException w:name="heading 5" w:semiHidden="1" w:uiPriority="9" w:unhideWhenUsed="1" w:qFormat="1"/>
-    <w:lsdException w:name="heading 6" w:semiHidden="1" w:uiPriority="9" w:unhideWhenUsed="1" w:qFormat="1"/>
-    <w:lsdException w:name="heading 7" w:semiHidden="1" w:uiPriority="9" w:unhideWhenUsed="1" w:qFormat="1"/>
-    <w:lsdException w:name="heading 8" w:semiHidden="1" w:uiPriority="9" w:unhideWhenUsed="1" w:qFormat="1"/>
-    <w:lsdException w:name="heading 9" w:semiHidden="1" w:uiPriority="9" w:unhideWhenUsed="1" w:qFormat="1"/>
-    <w:lsdException w:name="index 1" w:semiHidden="1" w:unhideWhenUsed="1"/>
-    <w:lsdException w:name="index 2" w:semiHidden="1" w:unhideWhenUsed="1"/>
-    <w:lsdException w:name="index 3" w:semiHidden="1" w:unhideWhenUsed="1"/>
-    <w:lsdException w:name="index 4" w:semiHidden="1" w:unhideWhenUsed="1"/>
-    <w:lsdException w:name="index 5" w:semiHidden="1" w:unhideWhenUsed="1"/>
-    <w:lsdException w:name="index 6" w:semiHidden="1" w:unhideWhenUsed="1"/>
-    <w:lsdException w:name="index 7" w:semiHidden="1" w:unhideWhenUsed="1"/>
-    <w:lsdException w:name="index 8" w:semiHidden="1" w:unhideWhenUsed="1"/>
-    <w:lsdException w:name="index 9" w:semiHidden="1" w:unhideWhenUsed="1"/>
-    <w:lsdException w:name="toc 1" w:semiHidden="1" w:uiPriority="39" w:unhideWhenUsed="1"/>
-    <w:lsdException w:name="toc 2" w:semiHidden="1" w:uiPriority="39" w:unhideWhenUsed="1"/>
-    <w:lsdException w:name="toc 3" w:semiHidden="1" w:uiPriority="39" w:unhideWhenUsed="1"/>
-    <w:lsdException w:name="toc 4" w:semiHidden="1" w:uiPriority="39" w:unhideWhenUsed="1"/>
-    <w:lsdException w:name="toc 5" w:semiHidden="1" w:uiPriority="39" w:unhideWhenUsed="1"/>
-    <w:lsdException w:name="toc 6" w:semiHidden="1" w:uiPriority="39" w:unhideWhenUsed="1"/>
-    <w:lsdException w:name="toc 7" w:semiHidden="1" w:uiPriority="39" w:unhideWhenUsed="1"/>
-    <w:lsdException w:name="toc 8" w:semiHidden="1" w:uiPriority="39" w:unhideWhenUsed="1"/>
-    <w:lsdException w:name="toc 9" w:semiHidden="1" w:uiPriority="39" w:unhideWhenUsed="1"/>
-    <w:lsdException w:name="Normal Indent" w:semiHidden="1" w:unhideWhenUsed="1"/>
-    <w:lsdException w:name="footnote text" w:semiHidden="1" w:unhideWhenUsed="1"/>
-    <w:lsdException w:name="annotation text" w:semiHidden="1" w:unhideWhenUsed="1"/>
-    <w:lsdException w:name="header" w:semiHidden="1" w:unhideWhenUsed="1"/>
-    <w:lsdException w:name="footer" w:semiHidden="1" w:unhideWhenUsed="1"/>
-    <w:lsdException w:name="index heading" w:semiHidden="1" w:unhideWhenUsed="1"/>
-    <w:lsdException w:name="caption" w:semiHidden="1" w:uiPriority="35" w:unhideWhenUsed="1" w:qFormat="1"/>
-    <w:lsdException w:name="table of figures" w:semiHidden="1" w:unhideWhenUsed="1"/>
-    <w:lsdException w:name="envelope address" w:semiHidden="1" w:unhideWhenUsed="1"/>
-    <w:lsdException w:name="envelope return" w:semiHidden="1" w:unhideWhenUsed="1"/>
-    <w:lsdException w:name="footnote reference" w:semiHidden="1" w:unhideWhenUsed="1"/>
-    <w:lsdException w:name="annotation reference" w:semiHidden="1" w:unhideWhenUsed="1"/>
-    <w:lsdException w:name="line number" w:semiHidden="1" w:unhideWhenUsed="1"/>
-    <w:lsdException w:name="page number" w:semiHidden="1" w:unhideWhenUsed="1"/>
-    <w:lsdException w:name="endnote reference" w:semiHidden="1" w:unhideWhenUsed="1"/>
-    <w:lsdException w:name="endnote text" w:semiHidden="1" w:unhideWhenUsed="1"/>
-    <w:lsdException w:name="table of authorities" w:semiHidden="1" w:unhideWhenUsed="1"/>
-    <w:lsdException w:name="macro" w:semiHidden="1" w:unhideWhenUsed="1"/>
-    <w:lsdException w:name="toa heading" w:semiHidden="1" w:unhideWhenUsed="1"/>
-    <w:lsdException w:name="List" w:semiHidden="1" w:unhideWhenUsed="1"/>
-    <w:lsdException w:name="List Bullet" w:semiHidden="1" w:unhideWhenUsed="1"/>
-    <w:lsdException w:name="List Number" w:semiHidden="1" w:unhideWhenUsed="1"/>
-    <w:lsdException w:name="List 2" w:semiHidden="1" w:unhideWhenUsed="1"/>
-    <w:lsdException w:name="List 3" w:semiHidden="1" w:unhideWhenUsed="1"/>
-    <w:lsdException w:name="List 4" w:semiHidden="1" w:unhideWhenUsed="1"/>
-    <w:lsdException w:name="List 5" w:semiHidden="1" w:unhideWhenUsed="1"/>
-    <w:lsdException w:name="List Bullet 2" w:semiHidden="1" w:unhideWhenUsed="1"/>
-    <w:lsdException w:name="List Bullet 3" w:semiHidden="1" w:unhideWhenUsed="1"/>
-    <w:lsdException w:name="List Bullet 4" w:semiHidden="1" w:unhideWhenUsed="1"/>
-    <w:lsdException w:name="List Bullet 5" w:semiHidden="1" w:unhideWhenUsed="1"/>
-    <w:lsdException w:name="List Number 2" w:semiHidden="1" w:unhideWhenUsed="1"/>
-    <w:lsdException w:name="List Number 3" w:semiHidden="1" w:unhideWhenUsed="1"/>
-    <w:lsdException w:name="List Number 4" w:semiHidden="1" w:unhideWhenUsed="1"/>
-    <w:lsdException w:name="List Number 5" w:semiHidden="1" w:unhideWhenUsed="1"/>
-    <w:lsdException w:name="Title" w:uiPriority="10" w:qFormat="1"/>
-    <w:lsdException w:name="Closing" w:semiHidden="1" w:unhideWhenUsed="1"/>
-    <w:lsdException w:name="Signature" w:semiHidden="1" w:unhideWhenUsed="1"/>
-    <w:lsdException w:name="Default Paragraph Font" w:semiHidden="1" w:uiPriority="1" w:unhideWhenUsed="1"/>
-    <w:lsdException w:name="Body Text" w:semiHidden="1" w:unhideWhenUsed="1"/>
-    <w:lsdException w:name="Body Text Indent" w:semiHidden="1" w:unhideWhenUsed="1"/>
-    <w:lsdException w:name="List Continue" w:semiHidden="1" w:unhideWhenUsed="1"/>
-    <w:lsdException w:name="List Continue 2" w:semiHidden="1" w:unhideWhenUsed="1"/>
-    <w:lsdException w:name="List Continue 3" w:semiHidden="1" w:unhideWhenUsed="1"/>
-    <w:lsdException w:name="List Continue 4" w:semiHidden="1" w:unhideWhenUsed="1"/>
-    <w:lsdException w:name="List Continue 5" w:semiHidden="1" w:unhideWhenUsed="1"/>
-    <w:lsdException w:name="Message Header" w:semiHidden="1" w:unhideWhenUsed="1"/>
-    <w:lsdException w:name="Subtitle" w:uiPriority="11" w:qFormat="1"/>
-    <w:lsdException w:name="Salutation" w:semiHidden="1" w:unhideWhenUsed="1"/>
-    <w:lsdException w:name="Date" w:semiHidden="1" w:unhideWhenUsed="1"/>
-    <w:lsdException w:name="Body Text First Indent" w:semiHidden="1" w:unhideWhenUsed="1"/>
-    <w:lsdException w:name="Body Text First Indent 2" w:semiHidden="1" w:unhideWhenUsed="1"/>
-    <w:lsdException w:name="Note Heading" w:semiHidden="1" w:unhideWhenUsed="1"/>
-    <w:lsdException w:name="Body Text 2" w:semiHidden="1" w:unhideWhenUsed="1"/>
-    <w:lsdException w:name="Body Text 3" w:semiHidden="1" w:unhideWhenUsed="1"/>
-    <w:lsdException w:name="Body Text Indent 2" w:semiHidden="1" w:unhideWhenUsed="1"/>
-    <w:lsdException w:name="Body Text Indent 3" w:semiHidden="1" w:unhideWhenUsed="1"/>
-    <w:lsdException w:name="Block Text" w:semiHidden="1" w:unhideWhenUsed="1"/>
-    <w:lsdException w:name="Hyperlink" w:semiHidden="1" w:unhideWhenUsed="1"/>
-    <w:lsdException w:name="FollowedHyperlink" w:semiHidden="1" w:unhideWhenUsed="1"/>
-    <w:lsdException w:name="Strong" w:uiPriority="22" w:qFormat="1"/>
-    <w:lsdException w:name="Emphasis" w:uiPriority="20" w:qFormat="1"/>
-    <w:lsdException w:name="Document Map" w:semiHidden="1" w:unhideWhenUsed="1"/>
-    <w:lsdException w:name="Plain Text" w:semiHidden="1" w:unhideWhenUsed="1"/>
-    <w:lsdException w:name="E-mail Signature" w:semiHidden="1" w:unhideWhenUsed="1"/>
-    <w:lsdException w:name="HTML Top of Form" w:semiHidden="1" w:unhideWhenUsed="1"/>
-    <w:lsdException w:name="HTML Bottom of Form" w:semiHidden="1" w:unhideWhenUsed="1"/>
-    <w:lsdException w:name="Normal (Web)" w:semiHidden="1" w:unhideWhenUsed="1"/>
-    <w:lsdException w:name="HTML Acronym" w:semiHidden="1" w:unhideWhenUsed="1"/>
-    <w:lsdException w:name="HTML Address" w:semiHidden="1" w:unhideWhenUsed="1"/>
-    <w:lsdException w:name="HTML Cite" w:semiHidden="1" w:unhideWhenUsed="1"/>
-    <w:lsdException w:name="HTML Code" w:semiHidden="1" w:unhideWhenUsed="1"/>
-    <w:lsdException w:name="HTML Definition" w:semiHidden="1" w:unhideWhenUsed="1"/>
-    <w:lsdException w:name="HTML Keyboard" w:semiHidden="1" w:unhideWhenUsed="1"/>
-    <w:lsdException w:name="HTML Preformatted" w:semiHidden="1" w:unhideWhenUsed="1"/>
-    <w:lsdException w:name="HTML Sample" w:semiHidden="1" w:unhideWhenUsed="1"/>
-    <w:lsdException w:name="HTML Typewriter" w:semiHidden="1" w:unhideWhenUsed="1"/>
-    <w:lsdException w:name="HTML Variable" w:semiHidden="1" w:unhideWhenUsed="1"/>
-    <w:lsdException w:name="Normal Table" w:semiHidden="1" w:unhideWhenUsed="1"/>
-    <w:lsdException w:name="annotation subject" w:semiHidden="1" w:unhideWhenUsed="1"/>
-    <w:lsdException w:name="No List" w:semiHidden="1" w:unhideWhenUsed="1"/>
-    <w:lsdException w:name="Outline List 1" w:semiHidden="1" w:unhideWhenUsed="1"/>
-    <w:lsdException w:name="Outline List 2" w:semiHidden="1" w:unhideWhenUsed="1"/>
-    <w:lsdException w:name="Outline List 3" w:semiHidden="1" w:unhideWhenUsed="1"/>
-    <w:lsdException w:name="Table Simple 1" w:semiHidden="1" w:unhideWhenUsed="1"/>
-    <w:lsdException w:name="Table Simple 2" w:semiHidden="1" w:unhideWhenUsed="1"/>
-    <w:lsdException w:name="Table Simple 3" w:semiHidden="1" w:unhideWhenUsed="1"/>
-    <w:lsdException w:name="Table Classic 1" w:semiHidden="1" w:unhideWhenUsed="1"/>
-    <w:lsdException w:name="Table Classic 2" w:semiHidden="1" w:unhideWhenUsed="1"/>
-    <w:lsdException w:name="Table Classic 3" w:semiHidden="1" w:unhideWhenUsed="1"/>
-    <w:lsdException w:name="Table Classic 4" w:semiHidden="1" w:unhideWhenUsed="1"/>
-    <w:lsdException w:name="Table Colorful 1" w:semiHidden="1" w:unhideWhenUsed="1"/>
-    <w:lsdException w:name="Table Colorful 2" w:semiHidden="1" w:unhideWhenUsed="1"/>
-    <w:lsdException w:name="Table Colorful 3" w:semiHidden="1" w:unhideWhenUsed="1"/>
-    <w:lsdException w:name="Table Columns 1" w:semiHidden="1" w:unhideWhenUsed="1"/>
-    <w:lsdException w:name="Table Columns 2" w:semiHidden="1" w:unhideWhenUsed="1"/>
-    <w:lsdException w:name="Table Columns 3" w:semiHidden="1" w:unhideWhenUsed="1"/>
-    <w:lsdException w:name="Table Columns 4" w:semiHidden="1" w:unhideWhenUsed="1"/>
-    <w:lsdException w:name="Table Columns 5" w:semiHidden="1" w:unhideWhenUsed="1"/>
-    <w:lsdException w:name="Table Grid 1" w:semiHidden="1" w:unhideWhenUsed="1"/>
-    <w:lsdException w:name="Table Grid 2" w:semiHidden="1" w:unhideWhenUsed="1"/>
-    <w:lsdException w:name="Table Grid 3" w:semiHidden="1" w:unhideWhenUsed="1"/>
-    <w:lsdException w:name="Table Grid 4" w:semiHidden="1" w:unhideWhenUsed="1"/>
-    <w:lsdException w:name="Table Grid 5" w:semiHidden="1" w:unhideWhenUsed="1"/>
-    <w:lsdException w:name="Table Grid 6" w:semiHidden="1" w:unhideWhenUsed="1"/>
-    <w:lsdException w:name="Table Grid 7" w:semiHidden="1" w:unhideWhenUsed="1"/>
-    <w:lsdException w:name="Table Grid 8" w:semiHidden="1" w:unhideWhenUsed="1"/>
-    <w:lsdException w:name="Table List 1" w:semiHidden="1" w:unhideWhenUsed="1"/>
-    <w:lsdException w:name="Table List 2" w:semiHidden="1" w:unhideWhenUsed="1"/>
-    <w:lsdException w:name="Table List 3" w:semiHidden="1" w:unhideWhenUsed="1"/>
-    <w:lsdException w:name="Table List 4" w:semiHidden="1" w:unhideWhenUsed="1"/>
-    <w:lsdException w:name="Table List 5" w:semiHidden="1" w:unhideWhenUsed="1"/>
-    <w:lsdException w:name="Table List 6" w:semiHidden="1" w:unhideWhenUsed="1"/>
-    <w:lsdException w:name="Table List 7" w:semiHidden="1" w:unhideWhenUsed="1"/>
-    <w:lsdException w:name="Table List 8" w:semiHidden="1" w:unhideWhenUsed="1"/>
-    <w:lsdException w:name="Table 3D effects 1" w:semiHidden="1" w:unhideWhenUsed="1"/>
-    <w:lsdException w:name="Table 3D effects 2" w:semiHidden="1" w:unhideWhenUsed="1"/>
-    <w:lsdException w:name="Table 3D effects 3" w:semiHidden="1" w:unhideWhenUsed="1"/>
-    <w:lsdException w:name="Table Contemporary" w:semiHidden="1" w:unhideWhenUsed="1"/>
-    <w:lsdException w:name="Table Elegant" w:semiHidden="1" w:unhideWhenUsed="1"/>
-    <w:lsdException w:name="Table Professional" w:semiHidden="1" w:unhideWhenUsed="1"/>
-    <w:lsdException w:name="Table Subtle 1" w:semiHidden="1" w:unhideWhenUsed="1"/>
-    <w:lsdException w:name="Table Subtle 2" w:semiHidden="1" w:unhideWhenUsed="1"/>
-    <w:lsdException w:name="Table Web 1" w:semiHidden="1" w:unhideWhenUsed="1"/>
-    <w:lsdException w:name="Table Web 2" w:semiHidden="1" w:unhideWhenUsed="1"/>
-    <w:lsdException w:name="Table Web 3" w:semiHidden="1" w:unhideWhenUsed="1"/>
-    <w:lsdException w:name="Balloon Text" w:semiHidden="1" w:unhideWhenUsed="1"/>
-    <w:lsdException w:name="Table Grid" w:uiPriority="39"/>
-    <w:lsdException w:name="Table Theme" w:semiHidden="1" w:unhideWhenUsed="1"/>
-    <w:lsdException w:name="Placeholder Text" w:semiHidden="1"/>
-    <w:lsdException w:name="No Spacing" w:uiPriority="1" w:qFormat="1"/>
-    <w:lsdException w:name="Light Shading" w:uiPriority="60"/>
-    <w:lsdException w:name="Light List" w:uiPriority="61"/>
-    <w:lsdException w:name="Light Grid" w:uiPriority="62"/>
-    <w:lsdException w:name="Medium Shading 1" w:uiPriority="63"/>
-    <w:lsdException w:name="Medium Shading 2" w:uiPriority="64"/>
-    <w:lsdException w:name="Medium List 1" w:uiPriority="65"/>
-    <w:lsdException w:name="Medium List 2" w:uiPriority="66"/>
-    <w:lsdException w:name="Medium Grid 1" w:uiPriority="67"/>
-    <w:lsdException w:name="Medium Grid 2" w:uiPriority="68"/>
-    <w:lsdException w:name="Medium Grid 3" w:uiPriority="69"/>
-    <w:lsdException w:name="Dark List" w:uiPriority="70"/>
-    <w:lsdException w:name="Colorful Shading" w:uiPriority="71"/>
-    <w:lsdException w:name="Colorful List" w:uiPriority="72"/>
-    <w:lsdException w:name="Colorful Grid" w:uiPriority="73"/>
-    <w:lsdException w:name="Light Shading Accent 1" w:uiPriority="60"/>
-    <w:lsdException w:name="Light List Accent 1" w:uiPriority="61"/>
-    <w:lsdException w:name="Light Grid Accent 1" w:uiPriority="62"/>
-    <w:lsdException w:name="Medium Shading 1 Accent 1" w:uiPriority="63"/>
-    <w:lsdException w:name="Medium Shading 2 Accent 1" w:uiPriority="64"/>
-    <w:lsdException w:name="Medium List 1 Accent 1" w:uiPriority="65"/>
-    <w:lsdException w:name="Revision" w:semiHidden="1"/>
-    <w:lsdException w:name="List Paragraph" w:uiPriority="34" w:qFormat="1"/>
-    <w:lsdException w:name="Quote" w:uiPriority="29" w:qFormat="1"/>
-    <w:lsdException w:name="Intense Quote" w:uiPriority="30" w:qFormat="1"/>
-    <w:lsdException w:name="Medium List 2 Accent 1" w:uiPriority="66"/>
-    <w:lsdException w:name="Medium Grid 1 Accent 1" w:uiPriority="67"/>
-    <w:lsdException w:name="Medium Grid 2 Accent 1" w:uiPriority="68"/>
-    <w:lsdException w:name="Medium Grid 3 Accent 1" w:uiPriority="69"/>
-    <w:lsdException w:name="Dark List Accent 1" w:uiPriority="70"/>
-    <w:lsdException w:name="Colorful Shading Accent 1" w:uiPriority="71"/>
-    <w:lsdException w:name="Colorful List Accent 1" w:uiPriority="72"/>
-    <w:lsdException w:name="Colorful Grid Accent 1" w:uiPriority="73"/>
-    <w:lsdException w:name="Light Shading Accent 2" w:uiPriority="60"/>
-    <w:lsdException w:name="Light List Accent 2" w:uiPriority="61"/>
-    <w:lsdException w:name="Light Grid Accent 2" w:uiPriority="62"/>
-    <w:lsdException w:name="Medium Shading 1 Accent 2" w:uiPriority="63"/>
-    <w:lsdException w:name="Medium Shading 2 Accent 2" w:uiPriority="64"/>
-    <w:lsdException w:name="Medium List 1 Accent 2" w:uiPriority="65"/>
-    <w:lsdException w:name="Medium List 2 Accent 2" w:uiPriority="66"/>
-    <w:lsdException w:name="Medium Grid 1 Accent 2" w:uiPriority="67"/>
-    <w:lsdException w:name="Medium Grid 2 Accent 2" w:uiPriority="68"/>
-    <w:lsdException w:name="Medium Grid 3 Accent 2" w:uiPriority="69"/>
-    <w:lsdException w:name="Dark List Accent 2" w:uiPriority="70"/>
-    <w:lsdException w:name="Colorful Shading Accent 2" w:uiPriority="71"/>
-    <w:lsdException w:name="Colorful List Accent 2" w:uiPriority="72"/>
-    <w:lsdException w:name="Colorful Grid Accent 2" w:uiPriority="73"/>
-    <w:lsdException w:name="Light Shading Accent 3" w:uiPriority="60"/>
-    <w:lsdException w:name="Light List Accent 3" w:uiPriority="61"/>
-    <w:lsdException w:name="Light Grid Accent 3" w:uiPriority="62"/>
-    <w:lsdException w:name="Medium Shading 1 Accent 3" w:uiPriority="63"/>
-    <w:lsdException w:name="Medium Shading 2 Accent 3" w:uiPriority="64"/>
-    <w:lsdException w:name="Medium List 1 Accent 3" w:uiPriority="65"/>
-    <w:lsdException w:name="Medium List 2 Accent 3" w:uiPriority="66"/>
-    <w:lsdException w:name="Medium Grid 1 Accent 3" w:uiPriority="67"/>
-    <w:lsdException w:name="Medium Grid 2 Accent 3" w:uiPriority="68"/>
-    <w:lsdException w:name="Medium Grid 3 Accent 3" w:uiPriority="69"/>
-    <w:lsdException w:name="Dark List Accent 3" w:uiPriority="70"/>
-    <w:lsdException w:name="Colorful Shading Accent 3" w:uiPriority="71"/>
-    <w:lsdException w:name="Colorful List Accent 3" w:uiPriority="72"/>
-    <w:lsdException w:name="Colorful Grid Accent 3" w:uiPriority="73"/>
-    <w:lsdException w:name="Light Shading Accent 4" w:uiPriority="60"/>
-    <w:lsdException w:name="Light List Accent 4" w:uiPriority="61"/>
-    <w:lsdException w:name="Light Grid Accent 4" w:uiPriority="62"/>
-    <w:lsdException w:name="Medium Shading 1 Accent 4" w:uiPriority="63"/>
-    <w:lsdException w:name="Medium Shading 2 Accent 4" w:uiPriority="64"/>
-    <w:lsdException w:name="Medium List 1 Accent 4" w:uiPriority="65"/>
-    <w:lsdException w:name="Medium List 2 Accent 4" w:uiPriority="66"/>
-    <w:lsdException w:name="Medium Grid 1 Accent 4" w:uiPriority="67"/>
-    <w:lsdException w:name="Medium Grid 2 Accent 4" w:uiPriority="68"/>
-    <w:lsdException w:name="Medium Grid 3 Accent 4" w:uiPriority="69"/>
-    <w:lsdException w:name="Dark List Accent 4" w:uiPriority="70"/>
-    <w:lsdException w:name="Colorful Shading Accent 4" w:uiPriority="71"/>
-    <w:lsdException w:name="Colorful List Accent 4" w:uiPriority="72"/>
-    <w:lsdException w:name="Colorful Grid Accent 4" w:uiPriority="73"/>
-    <w:lsdException w:name="Light Shading Accent 5" w:uiPriority="60"/>
-    <w:lsdException w:name="Light List Accent 5" w:uiPriority="61"/>
-    <w:lsdException w:name="Light Grid Accent 5" w:uiPriority="62"/>
-    <w:lsdException w:name="Medium Shading 1 Accent 5" w:uiPriority="63"/>
-    <w:lsdException w:name="Medium Shading 2 Accent 5" w:uiPriority="64"/>
-    <w:lsdException w:name="Medium List 1 Accent 5" w:uiPriority="65"/>
-    <w:lsdException w:name="Medium List 2 Accent 5" w:uiPriority="66"/>
-    <w:lsdException w:name="Medium Grid 1 Accent 5" w:uiPriority="67"/>
-    <w:lsdException w:name="Medium Grid 2 Accent 5" w:uiPriority="68"/>
-    <w:lsdException w:name="Medium Grid 3 Accent 5" w:uiPriority="69"/>
-    <w:lsdException w:name="Dark List Accent 5" w:uiPriority="70"/>
-    <w:lsdException w:name="Colorful Shading Accent 5" w:uiPriority="71"/>
-    <w:lsdException w:name="Colorful List Accent 5" w:uiPriority="72"/>
-    <w:lsdException w:name="Colorful Grid Accent 5" w:uiPriority="73"/>
-    <w:lsdException w:name="Light Shading Accent 6" w:uiPriority="60"/>
-    <w:lsdException w:name="Light List Accent 6" w:uiPriority="61"/>
-    <w:lsdException w:name="Light Grid Accent 6" w:uiPriority="62"/>
-    <w:lsdException w:name="Medium Shading 1 Accent 6" w:uiPriority="63"/>
-    <w:lsdException w:name="Medium Shading 2 Accent 6" w:uiPriority="64"/>
-    <w:lsdException w:name="Medium List 1 Accent 6" w:uiPriority="65"/>
-    <w:lsdException w:name="Medium List 2 Accent 6" w:uiPriority="66"/>
-    <w:lsdException w:name="Medium Grid 1 Accent 6" w:uiPriority="67"/>
-    <w:lsdException w:name="Medium Grid 2 Accent 6" w:uiPriority="68"/>
-    <w:lsdException w:name="Medium Grid 3 Accent 6" w:uiPriority="69"/>
-    <w:lsdException w:name="Dark List Accent 6" w:uiPriority="70"/>
-    <w:lsdException w:name="Colorful Shading Accent 6" w:uiPriority="71"/>
-    <w:lsdException w:name="Colorful List Accent 6" w:uiPriority="72"/>
-    <w:lsdException w:name="Colorful Grid Accent 6" w:uiPriority="73"/>
-    <w:lsdException w:name="Subtle Emphasis" w:uiPriority="19" w:qFormat="1"/>
-    <w:lsdException w:name="Intense Emphasis" w:uiPriority="21" w:qFormat="1"/>
-    <w:lsdException w:name="Subtle Reference" w:uiPriority="31" w:qFormat="1"/>
-    <w:lsdException w:name="Intense Reference" w:uiPriority="32" w:qFormat="1"/>
-    <w:lsdException w:name="Book Title" w:uiPriority="33" w:qFormat="1"/>
-    <w:lsdException w:name="Bibliography" w:semiHidden="1" w:uiPriority="37" w:unhideWhenUsed="1"/>
-    <w:lsdException w:name="TOC Heading" w:semiHidden="1" w:uiPriority="39" w:unhideWhenUsed="1" w:qFormat="1"/>
-    <w:lsdException w:name="Plain Table 1" w:uiPriority="41"/>
-    <w:lsdException w:name="Plain Table 2" w:uiPriority="42"/>
-    <w:lsdException w:name="Plain Table 3" w:uiPriority="43"/>
-    <w:lsdException w:name="Plain Table 4" w:uiPriority="44"/>
-    <w:lsdException w:name="Plain Table 5" w:uiPriority="45"/>
-    <w:lsdException w:name="Grid Table Light" w:uiPriority="40"/>
-    <w:lsdException w:name="Grid Table 1 Light" w:uiPriority="46"/>
-    <w:lsdException w:name="Grid Table 2" w:uiPriority="47"/>
-    <w:lsdException w:name="Grid Table 3" w:uiPriority="48"/>
-    <w:lsdException w:name="Grid Table 4" w:uiPriority="49"/>
-    <w:lsdException w:name="Grid Table 5 Dark" w:uiPriority="50"/>
-    <w:lsdException w:name="Grid Table 6 Colorful" w:uiPriority="51"/>
-    <w:lsdException w:name="Grid Table 7 Colorful" w:uiPriority="52"/>
-    <w:lsdException w:name="Grid Table 1 Light Accent 1" w:uiPriority="46"/>
-    <w:lsdException w:name="Grid Table 2 Accent 1" w:uiPriority="47"/>
-    <w:lsdException w:name="Grid Table 3 Accent 1" w:uiPriority="48"/>
-    <w:lsdException w:name="Grid Table 4 Accent 1" w:uiPriority="49"/>
-    <w:lsdException w:name="Grid Table 5 Dark Accent 1" w:uiPriority="50"/>
-    <w:lsdException w:name="Grid Table 6 Colorful Accent 1" w:uiPriority="51"/>
-    <w:lsdException w:name="Grid Table 7 Colorful Accent 1" w:uiPriority="52"/>
-    <w:lsdException w:name="Grid Table 1 Light Accent 2" w:uiPriority="46"/>
-    <w:lsdException w:name="Grid Table 2 Accent 2" w:uiPriority="47"/>
-    <w:lsdException w:name="Grid Table 3 Accent 2" w:uiPriority="48"/>
-    <w:lsdException w:name="Grid Table 4 Accent 2" w:uiPriority="49"/>
-    <w:lsdException w:name="Grid Table 5 Dark Accent 2" w:uiPriority="50"/>
-    <w:lsdException w:name="Grid Table 6 Colorful Accent 2" w:uiPriority="51"/>
-    <w:lsdException w:name="Grid Table 7 Colorful Accent 2" w:uiPriority="52"/>
-    <w:lsdException w:name="Grid Table 1 Light Accent 3" w:uiPriority="46"/>
-    <w:lsdException w:name="Grid Table 2 Accent 3" w:uiPriority="47"/>
-    <w:lsdException w:name="Grid Table 3 Accent 3" w:uiPriority="48"/>
-    <w:lsdException w:name="Grid Table 4 Accent 3" w:uiPriority="49"/>
-    <w:lsdException w:name="Grid Table 5 Dark Accent 3" w:uiPriority="50"/>
-    <w:lsdException w:name="Grid Table 6 Colorful Accent 3" w:uiPriority="51"/>
-    <w:lsdException w:name="Grid Table 7 Colorful Accent 3" w:uiPriority="52"/>
-    <w:lsdException w:name="Grid Table 1 Light Accent 4" w:uiPriority="46"/>
-    <w:lsdException w:name="Grid Table 2 Accent 4" w:uiPriority="47"/>
-    <w:lsdException w:name="Grid Table 3 Accent 4" w:uiPriority="48"/>
-    <w:lsdException w:name="Grid Table 4 Accent 4" w:uiPriority="49"/>
-    <w:lsdException w:name="Grid Table 5 Dark Accent 4" w:uiPriority="50"/>
-    <w:lsdException w:name="Grid Table 6 Colorful Accent 4" w:uiPriority="51"/>
-    <w:lsdException w:name="Grid Table 7 Colorful Accent 4" w:uiPriority="52"/>
-    <w:lsdException w:name="Grid Table 1 Light Accent 5" w:uiPriority="46"/>
-    <w:lsdException w:name="Grid Table 2 Accent 5" w:uiPriority="47"/>
-    <w:lsdException w:name="Grid Table 3 Accent 5" w:uiPriority="48"/>
-    <w:lsdException w:name="Grid Table 4 Accent 5" w:uiPriority="49"/>
-    <w:lsdException w:name="Grid Table 5 Dark Accent 5" w:uiPriority="50"/>
-    <w:lsdException w:name="Grid Table 6 Colorful Accent 5" w:uiPriority="51"/>
-    <w:lsdException w:name="Grid Table 7 Colorful Accent 5" w:uiPriority="52"/>
-    <w:lsdException w:name="Grid Table 1 Light Accent 6" w:uiPriority="46"/>
-    <w:lsdException w:name="Grid Table 2 Accent 6" w:uiPriority="47"/>
-    <w:lsdException w:name="Grid Table 3 Accent 6" w:uiPriority="48"/>
-    <w:lsdException w:name="Grid Table 4 Accent 6" w:uiPriority="49"/>
-    <w:lsdException w:name="Grid Table 5 Dark Accent 6" w:uiPriority="50"/>
-    <w:lsdException w:name="Grid Table 6 Colorful Accent 6" w:uiPriority="51"/>
-    <w:lsdException w:name="Grid Table 7 Colorful Accent 6" w:uiPriority="52"/>
-    <w:lsdException w:name="List Table 1 Light" w:uiPriority="46"/>
-    <w:lsdException w:name="List Table 2" w:uiPriority="47"/>
-    <w:lsdException w:name="List Table 3" w:uiPriority="48"/>
-    <w:lsdException w:name="List Table 4" w:uiPriority="49"/>
-    <w:lsdException w:name="List Table 5 Dark" w:uiPriority="50"/>
-    <w:lsdException w:name="List Table 6 Colorful" w:uiPriority="51"/>
-    <w:lsdException w:name="List Table 7 Colorful" w:uiPriority="52"/>
-    <w:lsdException w:name="List Table 1 Light Accent 1" w:uiPriority="46"/>
-    <w:lsdException w:name="List Table 2 Accent 1" w:uiPriority="47"/>
-    <w:lsdException w:name="List Table 3 Accent 1" w:uiPriority="48"/>
-    <w:lsdException w:name="List Table 4 Accent 1" w:uiPriority="49"/>
-    <w:lsdException w:name="List Table 5 Dark Accent 1" w:uiPriority="50"/>
-    <w:lsdException w:name="List Table 6 Colorful Accent 1" w:uiPriority="51"/>
-    <w:lsdException w:name="List Table 7 Colorful Accent 1" w:uiPriority="52"/>
-    <w:lsdException w:name="List Table 1 Light Accent 2" w:uiPriority="46"/>
-    <w:lsdException w:name="List Table 2 Accent 2" w:uiPriority="47"/>
-    <w:lsdException w:name="List Table 3 Accent 2" w:uiPriority="48"/>
-    <w:lsdException w:name="List Table 4 Accent 2" w:uiPriority="49"/>
-    <w:lsdException w:name="List Table 5 Dark Accent 2" w:uiPriority="50"/>
-    <w:lsdException w:name="List Table 6 Colorful Accent 2" w:uiPriority="51"/>
-    <w:lsdException w:name="List Table 7 Colorful Accent 2" w:uiPriority="52"/>
-    <w:lsdException w:name="List Table 1 Light Accent 3" w:uiPriority="46"/>
-    <w:lsdException w:name="List Table 2 Accent 3" w:uiPriority="47"/>
-    <w:lsdException w:name="List Table 3 Accent 3" w:uiPriority="48"/>
-    <w:lsdException w:name="List Table 4 Accent 3" w:uiPriority="49"/>
-    <w:lsdException w:name="List Table 5 Dark Accent 3" w:uiPriority="50"/>
-    <w:lsdException w:name="List Table 6 Colorful Accent 3" w:uiPriority="51"/>
-    <w:lsdException w:name="List Table 7 Colorful Accent 3" w:uiPriority="52"/>
-    <w:lsdException w:name="List Table 1 Light Accent 4" w:uiPriority="46"/>
-    <w:lsdException w:name="List Table 2 Accent 4" w:uiPriority="47"/>
-    <w:lsdException w:name="List Table 3 Accent 4" w:uiPriority="48"/>
-    <w:lsdException w:name="List Table 4 Accent 4" w:uiPriority="49"/>
-    <w:lsdException w:name="List Table 5 Dark Accent 4" w:uiPriority="50"/>
-    <w:lsdException w:name="List Table 6 Colorful Accent 4" w:uiPriority="51"/>
-    <w:lsdException w:name="List Table 7 Colorful Accent 4" w:uiPriority="52"/>
-    <w:lsdException w:name="List Table 1 Light Accent 5" w:uiPriority="46"/>
-    <w:lsdException w:name="List Table 2 Accent 5" w:uiPriority="47"/>
-    <w:lsdException w:name="List Table 3 Accent 5" w:uiPriority="48"/>
-    <w:lsdException w:name="List Table 4 Accent 5" w:uiPriority="49"/>
-    <w:lsdException w:name="List Table 5 Dark Accent 5" w:uiPriority="50"/>
-    <w:lsdException w:name="List Table 6 Colorful Accent 5" w:uiPriority="51"/>
-    <w:lsdException w:name="List Table 7 Colorful Accent 5" w:uiPriority="52"/>
-    <w:lsdException w:name="List Table 1 Light Accent 6" w:uiPriority="46"/>
-    <w:lsdException w:name="List Table 2 Accent 6" w:uiPriority="47"/>
-    <w:lsdException w:name="List Table 3 Accent 6" w:uiPriority="48"/>
-    <w:lsdException w:name="List Table 4 Accent 6" w:uiPriority="49"/>
-    <w:lsdException w:name="List Table 5 Dark Accent 6" w:uiPriority="50"/>
-    <w:lsdException w:name="List Table 6 Colorful Accent 6" w:uiPriority="51"/>
-    <w:lsdException w:name="List Table 7 Colorful Accent 6" w:uiPriority="52"/>
-  </w:latentStyles>
-  <w:style w:type="paragraph" w:default="1" w:styleId="Normal">
-    <w:name w:val="Normal"/>
+  <w:style w:type="paragraph" w:styleId="Paragraphedeliste">
+    <w:name w:val="List Paragraph"/>
+    <w:basedOn w:val="Normal"/>
+    <w:uiPriority w:val="34"/>
     <w:qFormat/>
+    <w:rsid w:val="004B71CD"/>
+    <w:pPr>
+      <w:ind w:left="720"/>
+      <w:contextualSpacing/>
+    </w:pPr>
   </w:style>
-  <w:style w:type="character" w:default="1" w:styleId="Policepardfaut">
-    <w:name w:val="Default Paragraph Font"/>
-    <w:uiPriority w:val="1"/>
-    <w:semiHidden/>
-    <w:unhideWhenUsed/>
-  </w:style>
-  <w:style w:type="table" w:default="1" w:styleId="TableauNormal">
-    <w:name w:val="Normal Table"/>
-    <w:uiPriority w:val="99"/>
-    <w:semiHidden/>
-    <w:unhideWhenUsed/>
+  <w:style w:type="table" w:styleId="Grilledutableau">
+    <w:name w:val="Table Grid"/>
+    <w:basedOn w:val="TableauNormal"/>
+    <w:uiPriority w:val="39"/>
+    <w:rsid w:val="00F966F5"/>
+    <w:pPr>
+      <w:spacing w:after="0" w:line="240" w:lineRule="auto"/>
+    </w:pPr>
     <w:tblPr>
-      <w:tblInd w:w="0" w:type="dxa"/>
-      <w:tblCellMar>
-        <w:top w:w="0" w:type="dxa"/>
-        <w:left w:w="108" w:type="dxa"/>
-        <w:bottom w:w="0" w:type="dxa"/>
-        <w:right w:w="108" w:type="dxa"/>
-      </w:tblCellMar>
+      <w:tblBorders>
+        <w:top w:val="single" w:sz="4" w:space="0" w:color="auto"/>
+        <w:left w:val="single" w:sz="4" w:space="0" w:color="auto"/>
+        <w:bottom w:val="single" w:sz="4" w:space="0" w:color="auto"/>
+        <w:right w:val="single" w:sz="4" w:space="0" w:color="auto"/>
+        <w:insideH w:val="single" w:sz="4" w:space="0" w:color="auto"/>
+        <w:insideV w:val="single" w:sz="4" w:space="0" w:color="auto"/>
+      </w:tblBorders>
     </w:tblPr>
   </w:style>
-  <w:style w:type="numbering" w:default="1" w:styleId="Aucuneliste">
-    <w:name w:val="No List"/>
-    <w:uiPriority w:val="99"/>
-    <w:semiHidden/>
-    <w:unhideWhenUsed/>
-  </w:style>
-  <w:style w:type="paragraph" w:customStyle="1" w:styleId="AD6F193675344DF6ABBE312D8AFEE41F">
-    <w:name w:val="AD6F193675344DF6ABBE312D8AFEE41F"/>
-    <w:rsid w:val="00177DBA"/>
-  </w:style>
-  <w:style w:type="paragraph" w:customStyle="1" w:styleId="370BBC838C4F42F2803C15F95C17EF11">
-    <w:name w:val="370BBC838C4F42F2803C15F95C17EF11"/>
-    <w:rsid w:val="00177DBA"/>
-  </w:style>
-  <w:style w:type="paragraph" w:customStyle="1" w:styleId="9B53A0686F0E430EB5CB511F7B02AA02">
-    <w:name w:val="9B53A0686F0E430EB5CB511F7B02AA02"/>
-    <w:rsid w:val="00177DBA"/>
-  </w:style>
-  <w:style w:type="paragraph" w:customStyle="1" w:styleId="CD1CD24149064850AE1D0731AFC11927">
-    <w:name w:val="CD1CD24149064850AE1D0731AFC11927"/>
-    <w:rsid w:val="00177DBA"/>
-  </w:style>
-  <w:style w:type="paragraph" w:customStyle="1" w:styleId="805E9488B8EF4459888CEB6C5D5E2111">
-    <w:name w:val="805E9488B8EF4459888CEB6C5D5E2111"/>
-    <w:rsid w:val="00177DBA"/>
-  </w:style>
-  <w:style w:type="paragraph" w:customStyle="1" w:styleId="0835BC64D9A84F60BC91A375B31B5CE9">
-    <w:name w:val="0835BC64D9A84F60BC91A375B31B5CE9"/>
-    <w:rsid w:val="00177DBA"/>
-  </w:style>
-  <w:style w:type="paragraph" w:customStyle="1" w:styleId="69E98CBE4BAB4043BA19D1C548B2C204">
-    <w:name w:val="69E98CBE4BAB4043BA19D1C548B2C204"/>
-    <w:rsid w:val="00177DBA"/>
-  </w:style>
-  <w:style w:type="paragraph" w:customStyle="1" w:styleId="B154FD00599644BAAEBFDE6EF6485A26">
-    <w:name w:val="B154FD00599644BAAEBFDE6EF6485A26"/>
-    <w:rsid w:val="00177DBA"/>
-  </w:style>
 </w:styles>
-</file>
-
-<file path=word/glossary/webSettings.xml><?xml version="1.0" encoding="utf-8"?>
-<w:webSettings xmlns:mc="http://schemas.openxmlformats.org/markup-compatibility/2006" xmlns:r="http://schemas.openxmlformats.org/officeDocument/2006/relationships" xmlns:w="http://schemas.openxmlformats.org/wordprocessingml/2006/main" xmlns:w14="http://schemas.microsoft.com/office/word/2010/wordml" xmlns:w15="http://schemas.microsoft.com/office/word/2012/wordml" mc:Ignorable="w14 w15">
-  <w:optimizeForBrowser/>
-  <w:allowPNG/>
-</w:webSettings>
 </file>
 
 <file path=word/theme/theme1.xml><?xml version="1.0" encoding="utf-8"?>
@@ -3398,7 +5120,7 @@
 </file>
 
 <file path=customXml/itemProps1.xml><?xml version="1.0" encoding="utf-8"?>
-<ds:datastoreItem xmlns:ds="http://schemas.openxmlformats.org/officeDocument/2006/customXml" ds:itemID="{0CEF1D59-6DB3-48E4-BB8C-D927053BF6C3}">
+<ds:datastoreItem xmlns:ds="http://schemas.openxmlformats.org/officeDocument/2006/customXml" ds:itemID="{5B32B2C2-E3BE-49A8-816E-09DD38A7F715}">
   <ds:schemaRefs>
     <ds:schemaRef ds:uri="http://schemas.openxmlformats.org/officeDocument/2006/bibliography"/>
   </ds:schemaRefs>

</xml_diff>